<commit_message>
Further work on Lab5. Still needs an abstract and conclusion. Very little qualitative information in this lab, in spite of it's saying that there should be.
</commit_message>
<xml_diff>
--- a/PHY431/Labs/Lab5-PolarizedLight.docx
+++ b/PHY431/Labs/Lab5-PolarizedLight.docx
@@ -462,7 +462,7 @@
     <w:p>
       <w:pPr>
         <w:rPr>
-          <w:rFonts w:ascii="Times New Roman" w:hAnsi="Times New Roman" w:cs="Times New Roman"/>
+          <w:rFonts w:ascii="Times New Roman" w:eastAsiaTheme="minorEastAsia" w:hAnsi="Times New Roman" w:cs="Times New Roman"/>
           <w:sz w:val="24"/>
           <w:szCs w:val="24"/>
         </w:rPr>
@@ -791,7 +791,1050 @@
     <w:p>
       <w:pPr>
         <w:rPr>
-          <w:rFonts w:ascii="Times New Roman" w:hAnsi="Times New Roman" w:cs="Times New Roman"/>
+          <w:rFonts w:ascii="Times New Roman" w:eastAsiaTheme="minorEastAsia" w:hAnsi="Times New Roman" w:cs="Times New Roman"/>
+          <w:sz w:val="24"/>
+          <w:szCs w:val="24"/>
+        </w:rPr>
+      </w:pPr>
+      <w:r>
+        <w:rPr>
+          <w:rFonts w:ascii="Times New Roman" w:eastAsiaTheme="minorEastAsia" w:hAnsi="Times New Roman" w:cs="Times New Roman"/>
+          <w:sz w:val="24"/>
+          <w:szCs w:val="24"/>
+        </w:rPr>
+        <w:t xml:space="preserve">A </w:t>
+      </w:r>
+      <w:r>
+        <w:rPr>
+          <w:rFonts w:ascii="Times New Roman" w:eastAsiaTheme="minorEastAsia" w:hAnsi="Times New Roman" w:cs="Times New Roman"/>
+          <w:sz w:val="24"/>
+          <w:szCs w:val="24"/>
+        </w:rPr>
+        <w:t xml:space="preserve">3 </w:t>
+      </w:r>
+      <w:proofErr w:type="spellStart"/>
+      <w:r>
+        <w:rPr>
+          <w:rFonts w:ascii="Times New Roman" w:eastAsiaTheme="minorEastAsia" w:hAnsi="Times New Roman" w:cs="Times New Roman"/>
+          <w:sz w:val="24"/>
+          <w:szCs w:val="24"/>
+        </w:rPr>
+        <w:t>mW</w:t>
+      </w:r>
+      <w:proofErr w:type="spellEnd"/>
+      <w:r>
+        <w:rPr>
+          <w:rFonts w:ascii="Times New Roman" w:eastAsiaTheme="minorEastAsia" w:hAnsi="Times New Roman" w:cs="Times New Roman"/>
+          <w:sz w:val="24"/>
+          <w:szCs w:val="24"/>
+        </w:rPr>
+        <w:t xml:space="preserve"> </w:t>
+      </w:r>
+      <w:r>
+        <w:rPr>
+          <w:rFonts w:ascii="Times New Roman" w:eastAsiaTheme="minorEastAsia" w:hAnsi="Times New Roman" w:cs="Times New Roman"/>
+          <w:sz w:val="24"/>
+          <w:szCs w:val="24"/>
+        </w:rPr>
+        <w:t>diode laser light source was then studied to determine if it was polarized. The laser, a polarizer, and a power measuring device were attached to clamps and optically aligned by securing their clamps to a long metal rail system in the lab. The power measuring device appeared to be a flat surface and likely utilizes something like a photomultiplier tube with some interface on the back end which generates charge that gets read out as a current. This current is converted to a value for power by a Newport Digit</w:t>
+      </w:r>
+      <w:r>
+        <w:rPr>
+          <w:rFonts w:ascii="Times New Roman" w:eastAsiaTheme="minorEastAsia" w:hAnsi="Times New Roman" w:cs="Times New Roman"/>
+          <w:sz w:val="24"/>
+          <w:szCs w:val="24"/>
+        </w:rPr>
+        <w:t>al P</w:t>
+      </w:r>
+      <w:r>
+        <w:rPr>
+          <w:rFonts w:ascii="Times New Roman" w:eastAsiaTheme="minorEastAsia" w:hAnsi="Times New Roman" w:cs="Times New Roman"/>
+          <w:sz w:val="24"/>
+          <w:szCs w:val="24"/>
+        </w:rPr>
+        <w:t>ower Meter 815 Series. By rotating the polarizing film, one can study the polarization of incoming light.</w:t>
+      </w:r>
+    </w:p>
+    <w:p>
+      <w:pPr>
+        <w:rPr>
+          <w:rFonts w:ascii="Times New Roman" w:eastAsiaTheme="minorEastAsia" w:hAnsi="Times New Roman" w:cs="Times New Roman"/>
+          <w:sz w:val="24"/>
+          <w:szCs w:val="24"/>
+        </w:rPr>
+      </w:pPr>
+      <w:r>
+        <w:rPr>
+          <w:rFonts w:ascii="Times New Roman" w:eastAsiaTheme="minorEastAsia" w:hAnsi="Times New Roman" w:cs="Times New Roman"/>
+          <w:sz w:val="24"/>
+          <w:szCs w:val="24"/>
+        </w:rPr>
+        <w:t xml:space="preserve">A quarter wave plate is a special type of filter, instead of blocking non-aligned components of incoming light, it selectively </w:t>
+      </w:r>
+      <w:r>
+        <w:rPr>
+          <w:rFonts w:ascii="Times New Roman" w:eastAsiaTheme="minorEastAsia" w:hAnsi="Times New Roman" w:cs="Times New Roman"/>
+          <w:sz w:val="24"/>
+          <w:szCs w:val="24"/>
+        </w:rPr>
+        <w:t>shifts these components by pi/2</w:t>
+      </w:r>
+      <w:r>
+        <w:rPr>
+          <w:rFonts w:ascii="Times New Roman" w:eastAsiaTheme="minorEastAsia" w:hAnsi="Times New Roman" w:cs="Times New Roman"/>
+          <w:sz w:val="24"/>
+          <w:szCs w:val="24"/>
+        </w:rPr>
+        <w:t xml:space="preserve"> </w:t>
+      </w:r>
+      <w:r>
+        <w:rPr>
+          <w:rFonts w:ascii="Times New Roman" w:eastAsiaTheme="minorEastAsia" w:hAnsi="Times New Roman" w:cs="Times New Roman"/>
+          <w:sz w:val="24"/>
+          <w:szCs w:val="24"/>
+        </w:rPr>
+        <w:t xml:space="preserve">of the </w:t>
+      </w:r>
+      <w:r>
+        <w:rPr>
+          <w:rFonts w:ascii="Times New Roman" w:eastAsiaTheme="minorEastAsia" w:hAnsi="Times New Roman" w:cs="Times New Roman"/>
+          <w:sz w:val="24"/>
+          <w:szCs w:val="24"/>
+        </w:rPr>
+        <w:t xml:space="preserve">wavelength. The total electric field, and total intensity, can be described with the following equations after having passed through a </w:t>
+      </w:r>
+      <w:r>
+        <w:rPr>
+          <w:rFonts w:ascii="Times New Roman" w:eastAsiaTheme="minorEastAsia" w:hAnsi="Times New Roman" w:cs="Times New Roman"/>
+          <w:sz w:val="24"/>
+          <w:szCs w:val="24"/>
+        </w:rPr>
+        <w:t>plate with a component shift of pi/4, and then of the quarter wave (pi/2)</w:t>
+      </w:r>
+      <w:r>
+        <w:rPr>
+          <w:rFonts w:ascii="Times New Roman" w:eastAsiaTheme="minorEastAsia" w:hAnsi="Times New Roman" w:cs="Times New Roman"/>
+          <w:sz w:val="24"/>
+          <w:szCs w:val="24"/>
+        </w:rPr>
+        <w:t>.</w:t>
+      </w:r>
+    </w:p>
+    <w:p>
+      <w:pPr>
+        <w:rPr>
+          <w:rFonts w:ascii="Times New Roman" w:hAnsi="Times New Roman" w:cs="Times New Roman"/>
+          <w:i/>
+          <w:sz w:val="24"/>
+          <w:szCs w:val="24"/>
+        </w:rPr>
+      </w:pPr>
+      <m:oMathPara>
+        <m:oMath>
+          <m:sSub>
+            <m:sSubPr>
+              <m:ctrlPr>
+                <w:rPr>
+                  <w:rFonts w:ascii="Cambria Math" w:hAnsi="Cambria Math" w:cs="Times New Roman"/>
+                  <w:i/>
+                  <w:sz w:val="24"/>
+                  <w:szCs w:val="24"/>
+                </w:rPr>
+              </m:ctrlPr>
+            </m:sSubPr>
+            <m:e>
+              <m:r>
+                <w:rPr>
+                  <w:rFonts w:ascii="Cambria Math" w:hAnsi="Cambria Math" w:cs="Times New Roman"/>
+                  <w:sz w:val="24"/>
+                  <w:szCs w:val="24"/>
+                </w:rPr>
+                <m:t>E</m:t>
+              </m:r>
+            </m:e>
+            <m:sub>
+              <m:r>
+                <w:rPr>
+                  <w:rFonts w:ascii="Cambria Math" w:hAnsi="Cambria Math" w:cs="Times New Roman"/>
+                  <w:sz w:val="24"/>
+                  <w:szCs w:val="24"/>
+                </w:rPr>
+                <m:t>Tot</m:t>
+              </m:r>
+            </m:sub>
+          </m:sSub>
+          <m:r>
+            <w:rPr>
+              <w:rFonts w:ascii="Cambria Math" w:eastAsiaTheme="minorEastAsia" w:hAnsi="Cambria Math" w:cs="Times New Roman"/>
+              <w:sz w:val="24"/>
+              <w:szCs w:val="24"/>
+            </w:rPr>
+            <m:t>=[</m:t>
+          </m:r>
+          <m:sSub>
+            <m:sSubPr>
+              <m:ctrlPr>
+                <w:rPr>
+                  <w:rFonts w:ascii="Cambria Math" w:hAnsi="Cambria Math" w:cs="Times New Roman"/>
+                  <w:i/>
+                  <w:sz w:val="24"/>
+                  <w:szCs w:val="24"/>
+                </w:rPr>
+              </m:ctrlPr>
+            </m:sSubPr>
+            <m:e>
+              <m:r>
+                <w:rPr>
+                  <w:rFonts w:ascii="Cambria Math" w:hAnsi="Cambria Math" w:cs="Times New Roman"/>
+                  <w:sz w:val="24"/>
+                  <w:szCs w:val="24"/>
+                </w:rPr>
+                <m:t>E</m:t>
+              </m:r>
+            </m:e>
+            <m:sub>
+              <m:r>
+                <w:rPr>
+                  <w:rFonts w:ascii="Cambria Math" w:hAnsi="Cambria Math" w:cs="Times New Roman"/>
+                  <w:sz w:val="24"/>
+                  <w:szCs w:val="24"/>
+                </w:rPr>
+                <m:t>0</m:t>
+              </m:r>
+            </m:sub>
+          </m:sSub>
+          <m:func>
+            <m:funcPr>
+              <m:ctrlPr>
+                <w:rPr>
+                  <w:rFonts w:ascii="Cambria Math" w:hAnsi="Cambria Math" w:cs="Times New Roman"/>
+                  <w:i/>
+                  <w:sz w:val="24"/>
+                  <w:szCs w:val="24"/>
+                </w:rPr>
+              </m:ctrlPr>
+            </m:funcPr>
+            <m:fName>
+              <m:r>
+                <m:rPr>
+                  <m:sty m:val="p"/>
+                </m:rPr>
+                <w:rPr>
+                  <w:rFonts w:ascii="Cambria Math" w:hAnsi="Cambria Math" w:cs="Times New Roman"/>
+                  <w:sz w:val="24"/>
+                  <w:szCs w:val="24"/>
+                </w:rPr>
+                <m:t>sin</m:t>
+              </m:r>
+            </m:fName>
+            <m:e>
+              <m:d>
+                <m:dPr>
+                  <m:ctrlPr>
+                    <w:rPr>
+                      <w:rFonts w:ascii="Cambria Math" w:hAnsi="Cambria Math" w:cs="Times New Roman"/>
+                      <w:i/>
+                      <w:sz w:val="24"/>
+                      <w:szCs w:val="24"/>
+                    </w:rPr>
+                  </m:ctrlPr>
+                </m:dPr>
+                <m:e>
+                  <m:r>
+                    <w:rPr>
+                      <w:rFonts w:ascii="Cambria Math" w:hAnsi="Cambria Math" w:cs="Times New Roman"/>
+                      <w:sz w:val="24"/>
+                      <w:szCs w:val="24"/>
+                    </w:rPr>
+                    <m:t>θ</m:t>
+                  </m:r>
+                </m:e>
+              </m:d>
+            </m:e>
+          </m:func>
+          <m:r>
+            <w:rPr>
+              <w:rFonts w:ascii="Cambria Math" w:hAnsi="Cambria Math" w:cs="Times New Roman"/>
+              <w:sz w:val="24"/>
+              <w:szCs w:val="24"/>
+            </w:rPr>
+            <m:t>+</m:t>
+          </m:r>
+          <m:sSub>
+            <m:sSubPr>
+              <m:ctrlPr>
+                <w:rPr>
+                  <w:rFonts w:ascii="Cambria Math" w:hAnsi="Cambria Math" w:cs="Times New Roman"/>
+                  <w:i/>
+                  <w:sz w:val="24"/>
+                  <w:szCs w:val="24"/>
+                </w:rPr>
+              </m:ctrlPr>
+            </m:sSubPr>
+            <m:e>
+              <m:r>
+                <w:rPr>
+                  <w:rFonts w:ascii="Cambria Math" w:hAnsi="Cambria Math" w:cs="Times New Roman"/>
+                  <w:sz w:val="24"/>
+                  <w:szCs w:val="24"/>
+                </w:rPr>
+                <m:t>E</m:t>
+              </m:r>
+            </m:e>
+            <m:sub>
+              <m:r>
+                <w:rPr>
+                  <w:rFonts w:ascii="Cambria Math" w:hAnsi="Cambria Math" w:cs="Times New Roman"/>
+                  <w:sz w:val="24"/>
+                  <w:szCs w:val="24"/>
+                </w:rPr>
+                <m:t>0</m:t>
+              </m:r>
+            </m:sub>
+          </m:sSub>
+          <m:func>
+            <m:funcPr>
+              <m:ctrlPr>
+                <w:rPr>
+                  <w:rFonts w:ascii="Cambria Math" w:hAnsi="Cambria Math" w:cs="Times New Roman"/>
+                  <w:i/>
+                  <w:sz w:val="24"/>
+                  <w:szCs w:val="24"/>
+                </w:rPr>
+              </m:ctrlPr>
+            </m:funcPr>
+            <m:fName>
+              <m:r>
+                <m:rPr>
+                  <m:sty m:val="p"/>
+                </m:rPr>
+                <w:rPr>
+                  <w:rFonts w:ascii="Cambria Math" w:hAnsi="Cambria Math" w:cs="Times New Roman"/>
+                  <w:sz w:val="24"/>
+                  <w:szCs w:val="24"/>
+                </w:rPr>
+                <m:t>cos</m:t>
+              </m:r>
+            </m:fName>
+            <m:e>
+              <m:d>
+                <m:dPr>
+                  <m:ctrlPr>
+                    <w:rPr>
+                      <w:rFonts w:ascii="Cambria Math" w:hAnsi="Cambria Math" w:cs="Times New Roman"/>
+                      <w:i/>
+                      <w:sz w:val="24"/>
+                      <w:szCs w:val="24"/>
+                    </w:rPr>
+                  </m:ctrlPr>
+                </m:dPr>
+                <m:e>
+                  <m:r>
+                    <w:rPr>
+                      <w:rFonts w:ascii="Cambria Math" w:hAnsi="Cambria Math" w:cs="Times New Roman"/>
+                      <w:sz w:val="24"/>
+                      <w:szCs w:val="24"/>
+                    </w:rPr>
+                    <m:t>θ</m:t>
+                  </m:r>
+                </m:e>
+              </m:d>
+            </m:e>
+          </m:func>
+          <m:sSup>
+            <m:sSupPr>
+              <m:ctrlPr>
+                <w:rPr>
+                  <w:rFonts w:ascii="Cambria Math" w:hAnsi="Cambria Math" w:cs="Times New Roman"/>
+                  <w:i/>
+                  <w:sz w:val="24"/>
+                  <w:szCs w:val="24"/>
+                </w:rPr>
+              </m:ctrlPr>
+            </m:sSupPr>
+            <m:e>
+              <m:r>
+                <w:rPr>
+                  <w:rFonts w:ascii="Cambria Math" w:hAnsi="Cambria Math" w:cs="Times New Roman"/>
+                  <w:sz w:val="24"/>
+                  <w:szCs w:val="24"/>
+                </w:rPr>
+                <m:t>e</m:t>
+              </m:r>
+            </m:e>
+            <m:sup>
+              <m:r>
+                <w:rPr>
+                  <w:rFonts w:ascii="Cambria Math" w:hAnsi="Cambria Math" w:cs="Times New Roman"/>
+                  <w:sz w:val="24"/>
+                  <w:szCs w:val="24"/>
+                </w:rPr>
+                <m:t>i</m:t>
+              </m:r>
+              <m:d>
+                <m:dPr>
+                  <m:ctrlPr>
+                    <w:rPr>
+                      <w:rFonts w:ascii="Cambria Math" w:hAnsi="Cambria Math" w:cs="Times New Roman"/>
+                      <w:i/>
+                      <w:sz w:val="24"/>
+                      <w:szCs w:val="24"/>
+                    </w:rPr>
+                  </m:ctrlPr>
+                </m:dPr>
+                <m:e>
+                  <m:f>
+                    <m:fPr>
+                      <m:ctrlPr>
+                        <w:rPr>
+                          <w:rFonts w:ascii="Cambria Math" w:hAnsi="Cambria Math" w:cs="Times New Roman"/>
+                          <w:i/>
+                          <w:sz w:val="24"/>
+                          <w:szCs w:val="24"/>
+                        </w:rPr>
+                      </m:ctrlPr>
+                    </m:fPr>
+                    <m:num>
+                      <m:r>
+                        <w:rPr>
+                          <w:rFonts w:ascii="Cambria Math" w:hAnsi="Cambria Math" w:cs="Times New Roman"/>
+                          <w:sz w:val="24"/>
+                          <w:szCs w:val="24"/>
+                        </w:rPr>
+                        <m:t>π</m:t>
+                      </m:r>
+                    </m:num>
+                    <m:den>
+                      <m:r>
+                        <w:rPr>
+                          <w:rFonts w:ascii="Cambria Math" w:hAnsi="Cambria Math" w:cs="Times New Roman"/>
+                          <w:sz w:val="24"/>
+                          <w:szCs w:val="24"/>
+                        </w:rPr>
+                        <m:t>4</m:t>
+                      </m:r>
+                    </m:den>
+                  </m:f>
+                </m:e>
+              </m:d>
+            </m:sup>
+          </m:sSup>
+          <m:r>
+            <w:rPr>
+              <w:rFonts w:ascii="Cambria Math" w:eastAsiaTheme="minorEastAsia" w:hAnsi="Cambria Math" w:cs="Times New Roman"/>
+              <w:sz w:val="24"/>
+              <w:szCs w:val="24"/>
+            </w:rPr>
+            <m:t>]</m:t>
+          </m:r>
+          <m:sSup>
+            <m:sSupPr>
+              <m:ctrlPr>
+                <w:rPr>
+                  <w:rFonts w:ascii="Cambria Math" w:eastAsiaTheme="minorEastAsia" w:hAnsi="Cambria Math" w:cs="Times New Roman"/>
+                  <w:i/>
+                  <w:sz w:val="24"/>
+                  <w:szCs w:val="24"/>
+                </w:rPr>
+              </m:ctrlPr>
+            </m:sSupPr>
+            <m:e>
+              <m:r>
+                <w:rPr>
+                  <w:rFonts w:ascii="Cambria Math" w:eastAsiaTheme="minorEastAsia" w:hAnsi="Cambria Math" w:cs="Times New Roman"/>
+                  <w:sz w:val="24"/>
+                  <w:szCs w:val="24"/>
+                </w:rPr>
+                <m:t>e</m:t>
+              </m:r>
+            </m:e>
+            <m:sup>
+              <m:r>
+                <w:rPr>
+                  <w:rFonts w:ascii="Cambria Math" w:eastAsiaTheme="minorEastAsia" w:hAnsi="Cambria Math" w:cs="Times New Roman"/>
+                  <w:sz w:val="24"/>
+                  <w:szCs w:val="24"/>
+                </w:rPr>
+                <m:t>i(kx-ωt)</m:t>
+              </m:r>
+            </m:sup>
+          </m:sSup>
+        </m:oMath>
+      </m:oMathPara>
+    </w:p>
+    <w:p>
+      <w:pPr>
+        <w:rPr>
+          <w:rFonts w:ascii="Times New Roman" w:eastAsiaTheme="minorEastAsia" w:hAnsi="Times New Roman" w:cs="Times New Roman"/>
+          <w:sz w:val="24"/>
+          <w:szCs w:val="24"/>
+        </w:rPr>
+      </w:pPr>
+      <m:oMathPara>
+        <m:oMath>
+          <m:sSub>
+            <m:sSubPr>
+              <m:ctrlPr>
+                <w:rPr>
+                  <w:rFonts w:ascii="Cambria Math" w:hAnsi="Cambria Math" w:cs="Times New Roman"/>
+                  <w:i/>
+                  <w:sz w:val="24"/>
+                  <w:szCs w:val="24"/>
+                </w:rPr>
+              </m:ctrlPr>
+            </m:sSubPr>
+            <m:e>
+              <m:r>
+                <w:rPr>
+                  <w:rFonts w:ascii="Cambria Math" w:hAnsi="Cambria Math" w:cs="Times New Roman"/>
+                  <w:sz w:val="24"/>
+                  <w:szCs w:val="24"/>
+                </w:rPr>
+                <m:t>I</m:t>
+              </m:r>
+            </m:e>
+            <m:sub>
+              <m:r>
+                <w:rPr>
+                  <w:rFonts w:ascii="Cambria Math" w:hAnsi="Cambria Math" w:cs="Times New Roman"/>
+                  <w:sz w:val="24"/>
+                  <w:szCs w:val="24"/>
+                </w:rPr>
+                <m:t>Tot</m:t>
+              </m:r>
+            </m:sub>
+          </m:sSub>
+          <m:r>
+            <w:rPr>
+              <w:rFonts w:ascii="Cambria Math" w:hAnsi="Cambria Math" w:cs="Times New Roman"/>
+              <w:sz w:val="24"/>
+              <w:szCs w:val="24"/>
+            </w:rPr>
+            <m:t>=</m:t>
+          </m:r>
+          <m:f>
+            <m:fPr>
+              <m:ctrlPr>
+                <w:rPr>
+                  <w:rFonts w:ascii="Cambria Math" w:hAnsi="Cambria Math" w:cs="Times New Roman"/>
+                  <w:i/>
+                  <w:sz w:val="24"/>
+                  <w:szCs w:val="24"/>
+                </w:rPr>
+              </m:ctrlPr>
+            </m:fPr>
+            <m:num>
+              <m:sSup>
+                <m:sSupPr>
+                  <m:ctrlPr>
+                    <w:rPr>
+                      <w:rFonts w:ascii="Cambria Math" w:hAnsi="Cambria Math" w:cs="Times New Roman"/>
+                      <w:i/>
+                      <w:sz w:val="24"/>
+                      <w:szCs w:val="24"/>
+                    </w:rPr>
+                  </m:ctrlPr>
+                </m:sSupPr>
+                <m:e>
+                  <m:d>
+                    <m:dPr>
+                      <m:begChr m:val="|"/>
+                      <m:endChr m:val="|"/>
+                      <m:ctrlPr>
+                        <w:rPr>
+                          <w:rFonts w:ascii="Cambria Math" w:hAnsi="Cambria Math" w:cs="Times New Roman"/>
+                          <w:i/>
+                          <w:sz w:val="24"/>
+                          <w:szCs w:val="24"/>
+                        </w:rPr>
+                      </m:ctrlPr>
+                    </m:dPr>
+                    <m:e>
+                      <m:d>
+                        <m:dPr>
+                          <m:ctrlPr>
+                            <w:rPr>
+                              <w:rFonts w:ascii="Cambria Math" w:hAnsi="Cambria Math" w:cs="Times New Roman"/>
+                              <w:i/>
+                              <w:sz w:val="24"/>
+                              <w:szCs w:val="24"/>
+                            </w:rPr>
+                          </m:ctrlPr>
+                        </m:dPr>
+                        <m:e>
+                          <m:sSub>
+                            <m:sSubPr>
+                              <m:ctrlPr>
+                                <w:rPr>
+                                  <w:rFonts w:ascii="Cambria Math" w:hAnsi="Cambria Math" w:cs="Times New Roman"/>
+                                  <w:i/>
+                                  <w:sz w:val="24"/>
+                                  <w:szCs w:val="24"/>
+                                </w:rPr>
+                              </m:ctrlPr>
+                            </m:sSubPr>
+                            <m:e>
+                              <m:r>
+                                <w:rPr>
+                                  <w:rFonts w:ascii="Cambria Math" w:hAnsi="Cambria Math" w:cs="Times New Roman"/>
+                                  <w:sz w:val="24"/>
+                                  <w:szCs w:val="24"/>
+                                </w:rPr>
+                                <m:t>E</m:t>
+                              </m:r>
+                            </m:e>
+                            <m:sub>
+                              <m:r>
+                                <w:rPr>
+                                  <w:rFonts w:ascii="Cambria Math" w:hAnsi="Cambria Math" w:cs="Times New Roman"/>
+                                  <w:sz w:val="24"/>
+                                  <w:szCs w:val="24"/>
+                                </w:rPr>
+                                <m:t>01</m:t>
+                              </m:r>
+                            </m:sub>
+                          </m:sSub>
+                          <m:r>
+                            <w:rPr>
+                              <w:rFonts w:ascii="Cambria Math" w:hAnsi="Cambria Math" w:cs="Times New Roman"/>
+                              <w:sz w:val="24"/>
+                              <w:szCs w:val="24"/>
+                            </w:rPr>
+                            <m:t>+</m:t>
+                          </m:r>
+                          <m:sSub>
+                            <m:sSubPr>
+                              <m:ctrlPr>
+                                <w:rPr>
+                                  <w:rFonts w:ascii="Cambria Math" w:hAnsi="Cambria Math" w:cs="Times New Roman"/>
+                                  <w:i/>
+                                  <w:sz w:val="24"/>
+                                  <w:szCs w:val="24"/>
+                                </w:rPr>
+                              </m:ctrlPr>
+                            </m:sSubPr>
+                            <m:e>
+                              <m:r>
+                                <w:rPr>
+                                  <w:rFonts w:ascii="Cambria Math" w:hAnsi="Cambria Math" w:cs="Times New Roman"/>
+                                  <w:sz w:val="24"/>
+                                  <w:szCs w:val="24"/>
+                                </w:rPr>
+                                <m:t>E</m:t>
+                              </m:r>
+                            </m:e>
+                            <m:sub>
+                              <m:r>
+                                <w:rPr>
+                                  <w:rFonts w:ascii="Cambria Math" w:hAnsi="Cambria Math" w:cs="Times New Roman"/>
+                                  <w:sz w:val="24"/>
+                                  <w:szCs w:val="24"/>
+                                </w:rPr>
+                                <m:t>02</m:t>
+                              </m:r>
+                            </m:sub>
+                          </m:sSub>
+                        </m:e>
+                      </m:d>
+                    </m:e>
+                  </m:d>
+                </m:e>
+                <m:sup>
+                  <m:r>
+                    <w:rPr>
+                      <w:rFonts w:ascii="Cambria Math" w:hAnsi="Cambria Math" w:cs="Times New Roman"/>
+                      <w:sz w:val="24"/>
+                      <w:szCs w:val="24"/>
+                    </w:rPr>
+                    <m:t>2</m:t>
+                  </m:r>
+                </m:sup>
+              </m:sSup>
+            </m:num>
+            <m:den>
+              <m:r>
+                <w:rPr>
+                  <w:rFonts w:ascii="Cambria Math" w:hAnsi="Cambria Math" w:cs="Times New Roman"/>
+                  <w:sz w:val="24"/>
+                  <w:szCs w:val="24"/>
+                </w:rPr>
+                <m:t>2</m:t>
+              </m:r>
+            </m:den>
+          </m:f>
+          <m:r>
+            <w:rPr>
+              <w:rFonts w:ascii="Cambria Math" w:eastAsiaTheme="minorEastAsia" w:hAnsi="Cambria Math" w:cs="Times New Roman"/>
+              <w:sz w:val="24"/>
+              <w:szCs w:val="24"/>
+            </w:rPr>
+            <m:t>=</m:t>
+          </m:r>
+          <m:f>
+            <m:fPr>
+              <m:ctrlPr>
+                <w:rPr>
+                  <w:rFonts w:ascii="Cambria Math" w:eastAsiaTheme="minorEastAsia" w:hAnsi="Cambria Math" w:cs="Times New Roman"/>
+                  <w:i/>
+                  <w:sz w:val="24"/>
+                  <w:szCs w:val="24"/>
+                </w:rPr>
+              </m:ctrlPr>
+            </m:fPr>
+            <m:num>
+              <m:sSup>
+                <m:sSupPr>
+                  <m:ctrlPr>
+                    <w:rPr>
+                      <w:rFonts w:ascii="Cambria Math" w:eastAsiaTheme="minorEastAsia" w:hAnsi="Cambria Math" w:cs="Times New Roman"/>
+                      <w:i/>
+                      <w:sz w:val="24"/>
+                      <w:szCs w:val="24"/>
+                    </w:rPr>
+                  </m:ctrlPr>
+                </m:sSupPr>
+                <m:e>
+                  <m:sSub>
+                    <m:sSubPr>
+                      <m:ctrlPr>
+                        <w:rPr>
+                          <w:rFonts w:ascii="Cambria Math" w:eastAsiaTheme="minorEastAsia" w:hAnsi="Cambria Math" w:cs="Times New Roman"/>
+                          <w:i/>
+                          <w:sz w:val="24"/>
+                          <w:szCs w:val="24"/>
+                        </w:rPr>
+                      </m:ctrlPr>
+                    </m:sSubPr>
+                    <m:e>
+                      <m:r>
+                        <w:rPr>
+                          <w:rFonts w:ascii="Cambria Math" w:eastAsiaTheme="minorEastAsia" w:hAnsi="Cambria Math" w:cs="Times New Roman"/>
+                          <w:sz w:val="24"/>
+                          <w:szCs w:val="24"/>
+                        </w:rPr>
+                        <m:t>E</m:t>
+                      </m:r>
+                    </m:e>
+                    <m:sub>
+                      <m:r>
+                        <w:rPr>
+                          <w:rFonts w:ascii="Cambria Math" w:eastAsiaTheme="minorEastAsia" w:hAnsi="Cambria Math" w:cs="Times New Roman"/>
+                          <w:sz w:val="24"/>
+                          <w:szCs w:val="24"/>
+                        </w:rPr>
+                        <m:t>0</m:t>
+                      </m:r>
+                    </m:sub>
+                  </m:sSub>
+                </m:e>
+                <m:sup>
+                  <m:r>
+                    <w:rPr>
+                      <w:rFonts w:ascii="Cambria Math" w:eastAsiaTheme="minorEastAsia" w:hAnsi="Cambria Math" w:cs="Times New Roman"/>
+                      <w:sz w:val="24"/>
+                      <w:szCs w:val="24"/>
+                    </w:rPr>
+                    <m:t>2</m:t>
+                  </m:r>
+                </m:sup>
+              </m:sSup>
+            </m:num>
+            <m:den>
+              <m:r>
+                <w:rPr>
+                  <w:rFonts w:ascii="Cambria Math" w:eastAsiaTheme="minorEastAsia" w:hAnsi="Cambria Math" w:cs="Times New Roman"/>
+                  <w:sz w:val="24"/>
+                  <w:szCs w:val="24"/>
+                </w:rPr>
+                <m:t>2</m:t>
+              </m:r>
+            </m:den>
+          </m:f>
+          <m:r>
+            <w:rPr>
+              <w:rFonts w:ascii="Cambria Math" w:eastAsiaTheme="minorEastAsia" w:hAnsi="Cambria Math" w:cs="Times New Roman"/>
+              <w:sz w:val="24"/>
+              <w:szCs w:val="24"/>
+            </w:rPr>
+            <m:t>(1+</m:t>
+          </m:r>
+          <m:f>
+            <m:fPr>
+              <m:ctrlPr>
+                <w:rPr>
+                  <w:rFonts w:ascii="Cambria Math" w:eastAsiaTheme="minorEastAsia" w:hAnsi="Cambria Math" w:cs="Times New Roman"/>
+                  <w:i/>
+                  <w:sz w:val="24"/>
+                  <w:szCs w:val="24"/>
+                </w:rPr>
+              </m:ctrlPr>
+            </m:fPr>
+            <m:num>
+              <m:rad>
+                <m:radPr>
+                  <m:degHide m:val="1"/>
+                  <m:ctrlPr>
+                    <w:rPr>
+                      <w:rFonts w:ascii="Cambria Math" w:eastAsiaTheme="minorEastAsia" w:hAnsi="Cambria Math" w:cs="Times New Roman"/>
+                      <w:i/>
+                      <w:sz w:val="24"/>
+                      <w:szCs w:val="24"/>
+                    </w:rPr>
+                  </m:ctrlPr>
+                </m:radPr>
+                <m:deg/>
+                <m:e>
+                  <m:r>
+                    <w:rPr>
+                      <w:rFonts w:ascii="Cambria Math" w:eastAsiaTheme="minorEastAsia" w:hAnsi="Cambria Math" w:cs="Times New Roman"/>
+                      <w:sz w:val="24"/>
+                      <w:szCs w:val="24"/>
+                    </w:rPr>
+                    <m:t>2</m:t>
+                  </m:r>
+                </m:e>
+              </m:rad>
+            </m:num>
+            <m:den>
+              <m:r>
+                <w:rPr>
+                  <w:rFonts w:ascii="Cambria Math" w:eastAsiaTheme="minorEastAsia" w:hAnsi="Cambria Math" w:cs="Times New Roman"/>
+                  <w:sz w:val="24"/>
+                  <w:szCs w:val="24"/>
+                </w:rPr>
+                <m:t>2</m:t>
+              </m:r>
+            </m:den>
+          </m:f>
+          <m:r>
+            <w:rPr>
+              <w:rFonts w:ascii="Cambria Math" w:eastAsiaTheme="minorEastAsia" w:hAnsi="Cambria Math" w:cs="Times New Roman"/>
+              <w:sz w:val="24"/>
+              <w:szCs w:val="24"/>
+            </w:rPr>
+            <m:t xml:space="preserve"> </m:t>
+          </m:r>
+          <m:func>
+            <m:funcPr>
+              <m:ctrlPr>
+                <w:rPr>
+                  <w:rFonts w:ascii="Cambria Math" w:eastAsiaTheme="minorEastAsia" w:hAnsi="Cambria Math" w:cs="Times New Roman"/>
+                  <w:i/>
+                  <w:sz w:val="24"/>
+                  <w:szCs w:val="24"/>
+                </w:rPr>
+              </m:ctrlPr>
+            </m:funcPr>
+            <m:fName>
+              <m:r>
+                <m:rPr>
+                  <m:sty m:val="p"/>
+                </m:rPr>
+                <w:rPr>
+                  <w:rFonts w:ascii="Cambria Math" w:eastAsiaTheme="minorEastAsia" w:hAnsi="Cambria Math" w:cs="Times New Roman"/>
+                  <w:sz w:val="24"/>
+                  <w:szCs w:val="24"/>
+                </w:rPr>
+                <m:t>sin</m:t>
+              </m:r>
+            </m:fName>
+            <m:e>
+              <m:d>
+                <m:dPr>
+                  <m:ctrlPr>
+                    <w:rPr>
+                      <w:rFonts w:ascii="Cambria Math" w:eastAsiaTheme="minorEastAsia" w:hAnsi="Cambria Math" w:cs="Times New Roman"/>
+                      <w:i/>
+                      <w:sz w:val="24"/>
+                      <w:szCs w:val="24"/>
+                    </w:rPr>
+                  </m:ctrlPr>
+                </m:dPr>
+                <m:e>
+                  <m:r>
+                    <w:rPr>
+                      <w:rFonts w:ascii="Cambria Math" w:eastAsiaTheme="minorEastAsia" w:hAnsi="Cambria Math" w:cs="Times New Roman"/>
+                      <w:sz w:val="24"/>
+                      <w:szCs w:val="24"/>
+                    </w:rPr>
+                    <m:t>2θ</m:t>
+                  </m:r>
+                </m:e>
+              </m:d>
+            </m:e>
+          </m:func>
+          <m:r>
+            <w:rPr>
+              <w:rFonts w:ascii="Cambria Math" w:eastAsiaTheme="minorEastAsia" w:hAnsi="Cambria Math" w:cs="Times New Roman"/>
+              <w:sz w:val="24"/>
+              <w:szCs w:val="24"/>
+            </w:rPr>
+            <m:t>)</m:t>
+          </m:r>
+        </m:oMath>
+      </m:oMathPara>
+    </w:p>
+    <w:p>
+      <w:pPr>
+        <w:rPr>
+          <w:rFonts w:ascii="Times New Roman" w:eastAsiaTheme="minorEastAsia" w:hAnsi="Times New Roman" w:cs="Times New Roman"/>
+          <w:sz w:val="24"/>
+          <w:szCs w:val="24"/>
+        </w:rPr>
+      </w:pPr>
+      <m:oMathPara>
+        <m:oMath>
+          <m:sSub>
+            <m:sSubPr>
+              <m:ctrlPr>
+                <w:rPr>
+                  <w:rFonts w:ascii="Cambria Math" w:eastAsiaTheme="minorEastAsia" w:hAnsi="Cambria Math" w:cs="Times New Roman"/>
+                  <w:i/>
+                  <w:sz w:val="24"/>
+                  <w:szCs w:val="24"/>
+                </w:rPr>
+              </m:ctrlPr>
+            </m:sSubPr>
+            <m:e>
+              <m:r>
+                <w:rPr>
+                  <w:rFonts w:ascii="Cambria Math" w:eastAsiaTheme="minorEastAsia" w:hAnsi="Cambria Math" w:cs="Times New Roman"/>
+                  <w:sz w:val="24"/>
+                  <w:szCs w:val="24"/>
+                </w:rPr>
+                <m:t>I</m:t>
+              </m:r>
+            </m:e>
+            <m:sub>
+              <m:r>
+                <w:rPr>
+                  <w:rFonts w:ascii="Cambria Math" w:eastAsiaTheme="minorEastAsia" w:hAnsi="Cambria Math" w:cs="Times New Roman"/>
+                  <w:sz w:val="24"/>
+                  <w:szCs w:val="24"/>
+                </w:rPr>
+                <m:t>Tot</m:t>
+              </m:r>
+            </m:sub>
+          </m:sSub>
+          <m:d>
+            <m:dPr>
+              <m:begChr m:val="["/>
+              <m:endChr m:val="]"/>
+              <m:ctrlPr>
+                <w:rPr>
+                  <w:rFonts w:ascii="Cambria Math" w:eastAsiaTheme="minorEastAsia" w:hAnsi="Cambria Math" w:cs="Times New Roman"/>
+                  <w:i/>
+                  <w:sz w:val="24"/>
+                  <w:szCs w:val="24"/>
+                </w:rPr>
+              </m:ctrlPr>
+            </m:dPr>
+            <m:e>
+              <m:r>
+                <w:rPr>
+                  <w:rFonts w:ascii="Cambria Math" w:eastAsiaTheme="minorEastAsia" w:hAnsi="Cambria Math" w:cs="Times New Roman"/>
+                  <w:sz w:val="24"/>
+                  <w:szCs w:val="24"/>
+                </w:rPr>
+                <m:t>quarter wave</m:t>
+              </m:r>
+            </m:e>
+          </m:d>
+          <m:r>
+            <w:rPr>
+              <w:rFonts w:ascii="Cambria Math" w:eastAsiaTheme="minorEastAsia" w:hAnsi="Cambria Math" w:cs="Times New Roman"/>
+              <w:sz w:val="24"/>
+              <w:szCs w:val="24"/>
+            </w:rPr>
+            <m:t>=</m:t>
+          </m:r>
+          <m:f>
+            <m:fPr>
+              <m:ctrlPr>
+                <w:rPr>
+                  <w:rFonts w:ascii="Cambria Math" w:eastAsiaTheme="minorEastAsia" w:hAnsi="Cambria Math" w:cs="Times New Roman"/>
+                  <w:i/>
+                  <w:sz w:val="24"/>
+                  <w:szCs w:val="24"/>
+                </w:rPr>
+              </m:ctrlPr>
+            </m:fPr>
+            <m:num>
+              <m:sSup>
+                <m:sSupPr>
+                  <m:ctrlPr>
+                    <w:rPr>
+                      <w:rFonts w:ascii="Cambria Math" w:eastAsiaTheme="minorEastAsia" w:hAnsi="Cambria Math" w:cs="Times New Roman"/>
+                      <w:i/>
+                      <w:sz w:val="24"/>
+                      <w:szCs w:val="24"/>
+                    </w:rPr>
+                  </m:ctrlPr>
+                </m:sSupPr>
+                <m:e>
+                  <m:sSub>
+                    <m:sSubPr>
+                      <m:ctrlPr>
+                        <w:rPr>
+                          <w:rFonts w:ascii="Cambria Math" w:eastAsiaTheme="minorEastAsia" w:hAnsi="Cambria Math" w:cs="Times New Roman"/>
+                          <w:i/>
+                          <w:sz w:val="24"/>
+                          <w:szCs w:val="24"/>
+                        </w:rPr>
+                      </m:ctrlPr>
+                    </m:sSubPr>
+                    <m:e>
+                      <m:r>
+                        <w:rPr>
+                          <w:rFonts w:ascii="Cambria Math" w:eastAsiaTheme="minorEastAsia" w:hAnsi="Cambria Math" w:cs="Times New Roman"/>
+                          <w:sz w:val="24"/>
+                          <w:szCs w:val="24"/>
+                        </w:rPr>
+                        <m:t>E</m:t>
+                      </m:r>
+                    </m:e>
+                    <m:sub>
+                      <m:r>
+                        <w:rPr>
+                          <w:rFonts w:ascii="Cambria Math" w:eastAsiaTheme="minorEastAsia" w:hAnsi="Cambria Math" w:cs="Times New Roman"/>
+                          <w:sz w:val="24"/>
+                          <w:szCs w:val="24"/>
+                        </w:rPr>
+                        <m:t>0</m:t>
+                      </m:r>
+                    </m:sub>
+                  </m:sSub>
+                </m:e>
+                <m:sup>
+                  <m:r>
+                    <w:rPr>
+                      <w:rFonts w:ascii="Cambria Math" w:eastAsiaTheme="minorEastAsia" w:hAnsi="Cambria Math" w:cs="Times New Roman"/>
+                      <w:sz w:val="24"/>
+                      <w:szCs w:val="24"/>
+                    </w:rPr>
+                    <m:t>2</m:t>
+                  </m:r>
+                </m:sup>
+              </m:sSup>
+            </m:num>
+            <m:den>
+              <m:r>
+                <w:rPr>
+                  <w:rFonts w:ascii="Cambria Math" w:eastAsiaTheme="minorEastAsia" w:hAnsi="Cambria Math" w:cs="Times New Roman"/>
+                  <w:sz w:val="24"/>
+                  <w:szCs w:val="24"/>
+                </w:rPr>
+                <m:t>2</m:t>
+              </m:r>
+            </m:den>
+          </m:f>
+        </m:oMath>
+      </m:oMathPara>
+    </w:p>
+    <w:p>
+      <w:pPr>
+        <w:rPr>
+          <w:rFonts w:ascii="Times New Roman" w:eastAsiaTheme="minorEastAsia" w:hAnsi="Times New Roman" w:cs="Times New Roman"/>
           <w:sz w:val="24"/>
           <w:szCs w:val="24"/>
         </w:rPr>
@@ -1034,16 +2077,7 @@
           <w:sz w:val="24"/>
           <w:szCs w:val="24"/>
         </w:rPr>
-        <w:t xml:space="preserve">very nearly completely removed. It was noted that the degree to which this </w:t>
-      </w:r>
-      <w:r>
-        <w:rPr>
-          <w:rFonts w:ascii="Times New Roman" w:hAnsi="Times New Roman" w:cs="Times New Roman"/>
-          <w:sz w:val="24"/>
-          <w:szCs w:val="24"/>
-        </w:rPr>
-        <w:lastRenderedPageBreak/>
-        <w:t xml:space="preserve">effect was possible depended on the light’s angle of incidence with the plate. This observation of angular dependence on polarized reflection supports the idea that what’s being seen is the effect of </w:t>
+        <w:t xml:space="preserve">very nearly completely removed. It was noted that the degree to which this effect was possible depended on the light’s angle of incidence with the plate. This observation of angular dependence on polarized reflection supports the idea that what’s being seen is the effect of </w:t>
       </w:r>
       <w:proofErr w:type="spellStart"/>
       <w:r>
@@ -1109,18 +2143,1419 @@
     <w:p>
       <w:pPr>
         <w:rPr>
-          <w:rFonts w:ascii="Times New Roman" w:hAnsi="Times New Roman" w:cs="Times New Roman"/>
+          <w:rFonts w:ascii="Times New Roman" w:eastAsiaTheme="minorEastAsia" w:hAnsi="Times New Roman" w:cs="Times New Roman"/>
           <w:sz w:val="24"/>
           <w:szCs w:val="24"/>
         </w:rPr>
       </w:pPr>
-      <w:bookmarkStart w:id="0" w:name="_GoBack"/>
-      <w:bookmarkEnd w:id="0"/>
+      <w:r>
+        <w:rPr>
+          <w:rFonts w:ascii="Times New Roman" w:eastAsiaTheme="minorEastAsia" w:hAnsi="Times New Roman" w:cs="Times New Roman"/>
+          <w:sz w:val="24"/>
+          <w:szCs w:val="24"/>
+        </w:rPr>
+        <w:t xml:space="preserve">A green laser light source was then studied for polarization using the optical set up described in the introduction. It is important to note that the units read out on the meter may not be accurate. Throughout the lab we </w:t>
+      </w:r>
+      <w:proofErr w:type="spellStart"/>
+      <w:r>
+        <w:rPr>
+          <w:rFonts w:ascii="Times New Roman" w:eastAsiaTheme="minorEastAsia" w:hAnsi="Times New Roman" w:cs="Times New Roman"/>
+          <w:sz w:val="24"/>
+          <w:szCs w:val="24"/>
+        </w:rPr>
+        <w:t>maintainied</w:t>
+      </w:r>
+      <w:proofErr w:type="spellEnd"/>
+      <w:r>
+        <w:rPr>
+          <w:rFonts w:ascii="Times New Roman" w:eastAsiaTheme="minorEastAsia" w:hAnsi="Times New Roman" w:cs="Times New Roman"/>
+          <w:sz w:val="24"/>
+          <w:szCs w:val="24"/>
+        </w:rPr>
+        <w:t xml:space="preserve"> range setting of 10 </w:t>
+      </w:r>
+      <w:proofErr w:type="spellStart"/>
+      <w:r>
+        <w:rPr>
+          <w:rFonts w:ascii="Times New Roman" w:eastAsiaTheme="minorEastAsia" w:hAnsi="Times New Roman" w:cs="Times New Roman"/>
+          <w:sz w:val="24"/>
+          <w:szCs w:val="24"/>
+        </w:rPr>
+        <w:t>microWat</w:t>
+      </w:r>
+      <w:r>
+        <w:rPr>
+          <w:rFonts w:ascii="Times New Roman" w:eastAsiaTheme="minorEastAsia" w:hAnsi="Times New Roman" w:cs="Times New Roman"/>
+          <w:sz w:val="24"/>
+          <w:szCs w:val="24"/>
+        </w:rPr>
+        <w:t>ts</w:t>
+      </w:r>
+      <w:proofErr w:type="spellEnd"/>
+      <w:r>
+        <w:rPr>
+          <w:rFonts w:ascii="Times New Roman" w:eastAsiaTheme="minorEastAsia" w:hAnsi="Times New Roman" w:cs="Times New Roman"/>
+          <w:sz w:val="24"/>
+          <w:szCs w:val="24"/>
+        </w:rPr>
+        <w:t xml:space="preserve">, and background to be a 0.01 </w:t>
+      </w:r>
+      <w:proofErr w:type="spellStart"/>
+      <w:r>
+        <w:rPr>
+          <w:rFonts w:ascii="Times New Roman" w:eastAsiaTheme="minorEastAsia" w:hAnsi="Times New Roman" w:cs="Times New Roman"/>
+          <w:sz w:val="24"/>
+          <w:szCs w:val="24"/>
+        </w:rPr>
+        <w:t>uW</w:t>
+      </w:r>
+      <w:proofErr w:type="spellEnd"/>
+      <w:r>
+        <w:rPr>
+          <w:rFonts w:ascii="Times New Roman" w:eastAsiaTheme="minorEastAsia" w:hAnsi="Times New Roman" w:cs="Times New Roman"/>
+          <w:sz w:val="24"/>
+          <w:szCs w:val="24"/>
+        </w:rPr>
+        <w:t>. There also appeared to be a capacitive effect in the signal where, with no changes to the system, the power read back would increase for some time in the order of 2 minutes before rapidly decreasing to the initially read value. Effort was made to take our measurements at consistent time periods after having adjusted any system parameter.</w:t>
+      </w:r>
     </w:p>
     <w:p>
       <w:pPr>
         <w:rPr>
-          <w:rFonts w:ascii="Times New Roman" w:hAnsi="Times New Roman" w:cs="Times New Roman"/>
+          <w:rFonts w:ascii="Times New Roman" w:eastAsiaTheme="minorEastAsia" w:hAnsi="Times New Roman" w:cs="Times New Roman"/>
+          <w:sz w:val="24"/>
+          <w:szCs w:val="24"/>
+        </w:rPr>
+      </w:pPr>
+      <w:r>
+        <w:rPr>
+          <w:rFonts w:ascii="Times New Roman" w:eastAsiaTheme="minorEastAsia" w:hAnsi="Times New Roman" w:cs="Times New Roman"/>
+          <w:sz w:val="24"/>
+          <w:szCs w:val="24"/>
+        </w:rPr>
+        <w:t xml:space="preserve">When rotating the polarizer, it was clear that the laser light was polarized. Rotating from -85 to +85 degrees, by intervals of 10 </w:t>
+      </w:r>
+      <w:r>
+        <w:rPr>
+          <w:rFonts w:ascii="Calibri" w:eastAsiaTheme="minorEastAsia" w:hAnsi="Calibri" w:cs="Times New Roman"/>
+          <w:sz w:val="24"/>
+          <w:szCs w:val="24"/>
+        </w:rPr>
+        <w:t>±</w:t>
+      </w:r>
+      <w:r>
+        <w:rPr>
+          <w:rFonts w:ascii="Times New Roman" w:eastAsiaTheme="minorEastAsia" w:hAnsi="Times New Roman" w:cs="Times New Roman"/>
+          <w:sz w:val="24"/>
+          <w:szCs w:val="24"/>
+        </w:rPr>
+        <w:t>1 degrees, the power was read out from the meter and logged. This data is tabulated below.</w:t>
+      </w:r>
+    </w:p>
+    <w:tbl>
+      <w:tblPr>
+        <w:tblW w:w="10056" w:type="dxa"/>
+        <w:tblLook w:val="04A0" w:firstRow="1" w:lastRow="0" w:firstColumn="1" w:lastColumn="0" w:noHBand="0" w:noVBand="1"/>
+      </w:tblPr>
+      <w:tblGrid>
+        <w:gridCol w:w="960"/>
+        <w:gridCol w:w="36"/>
+        <w:gridCol w:w="924"/>
+        <w:gridCol w:w="36"/>
+        <w:gridCol w:w="924"/>
+        <w:gridCol w:w="36"/>
+        <w:gridCol w:w="924"/>
+        <w:gridCol w:w="256"/>
+        <w:gridCol w:w="704"/>
+        <w:gridCol w:w="456"/>
+        <w:gridCol w:w="504"/>
+        <w:gridCol w:w="456"/>
+        <w:gridCol w:w="504"/>
+        <w:gridCol w:w="456"/>
+        <w:gridCol w:w="504"/>
+        <w:gridCol w:w="456"/>
+        <w:gridCol w:w="504"/>
+        <w:gridCol w:w="456"/>
+        <w:gridCol w:w="960"/>
+      </w:tblGrid>
+      <w:tr>
+        <w:trPr>
+          <w:trHeight w:val="300"/>
+        </w:trPr>
+        <w:tc>
+          <w:tcPr>
+            <w:tcW w:w="996" w:type="dxa"/>
+            <w:gridSpan w:val="2"/>
+            <w:tcBorders>
+              <w:top w:val="nil"/>
+              <w:left w:val="nil"/>
+              <w:bottom w:val="nil"/>
+              <w:right w:val="nil"/>
+            </w:tcBorders>
+            <w:shd w:val="clear" w:color="auto" w:fill="auto"/>
+            <w:noWrap/>
+            <w:vAlign w:val="bottom"/>
+            <w:hideMark/>
+          </w:tcPr>
+          <w:p>
+            <w:pPr>
+              <w:spacing w:after="0" w:line="240" w:lineRule="auto"/>
+              <w:rPr>
+                <w:rFonts w:ascii="Calibri" w:eastAsia="Times New Roman" w:hAnsi="Calibri" w:cs="Times New Roman"/>
+                <w:color w:val="000000"/>
+              </w:rPr>
+            </w:pPr>
+            <w:r>
+              <w:rPr>
+                <w:rFonts w:ascii="Calibri" w:eastAsia="Times New Roman" w:hAnsi="Calibri" w:cs="Times New Roman"/>
+                <w:color w:val="000000"/>
+              </w:rPr>
+              <w:lastRenderedPageBreak/>
+              <w:t>Angle</w:t>
+            </w:r>
+          </w:p>
+        </w:tc>
+        <w:tc>
+          <w:tcPr>
+            <w:tcW w:w="960" w:type="dxa"/>
+            <w:gridSpan w:val="2"/>
+            <w:tcBorders>
+              <w:top w:val="nil"/>
+              <w:left w:val="nil"/>
+              <w:bottom w:val="nil"/>
+              <w:right w:val="nil"/>
+            </w:tcBorders>
+            <w:shd w:val="clear" w:color="auto" w:fill="auto"/>
+            <w:noWrap/>
+            <w:vAlign w:val="bottom"/>
+            <w:hideMark/>
+          </w:tcPr>
+          <w:p>
+            <w:pPr>
+              <w:spacing w:after="0" w:line="240" w:lineRule="auto"/>
+              <w:jc w:val="right"/>
+              <w:rPr>
+                <w:rFonts w:ascii="Calibri" w:eastAsia="Times New Roman" w:hAnsi="Calibri" w:cs="Times New Roman"/>
+                <w:color w:val="000000"/>
+              </w:rPr>
+            </w:pPr>
+            <w:r>
+              <w:rPr>
+                <w:rFonts w:ascii="Calibri" w:eastAsia="Times New Roman" w:hAnsi="Calibri" w:cs="Times New Roman"/>
+                <w:color w:val="000000"/>
+              </w:rPr>
+              <w:t>-85</w:t>
+            </w:r>
+          </w:p>
+        </w:tc>
+        <w:tc>
+          <w:tcPr>
+            <w:tcW w:w="960" w:type="dxa"/>
+            <w:gridSpan w:val="2"/>
+            <w:tcBorders>
+              <w:top w:val="nil"/>
+              <w:left w:val="nil"/>
+              <w:bottom w:val="nil"/>
+              <w:right w:val="nil"/>
+            </w:tcBorders>
+            <w:shd w:val="clear" w:color="auto" w:fill="auto"/>
+            <w:noWrap/>
+            <w:vAlign w:val="bottom"/>
+            <w:hideMark/>
+          </w:tcPr>
+          <w:p>
+            <w:pPr>
+              <w:spacing w:after="0" w:line="240" w:lineRule="auto"/>
+              <w:jc w:val="right"/>
+              <w:rPr>
+                <w:rFonts w:ascii="Calibri" w:eastAsia="Times New Roman" w:hAnsi="Calibri" w:cs="Times New Roman"/>
+                <w:color w:val="000000"/>
+              </w:rPr>
+            </w:pPr>
+            <w:r>
+              <w:rPr>
+                <w:rFonts w:ascii="Calibri" w:eastAsia="Times New Roman" w:hAnsi="Calibri" w:cs="Times New Roman"/>
+                <w:color w:val="000000"/>
+              </w:rPr>
+              <w:t>-75</w:t>
+            </w:r>
+          </w:p>
+        </w:tc>
+        <w:tc>
+          <w:tcPr>
+            <w:tcW w:w="1180" w:type="dxa"/>
+            <w:gridSpan w:val="2"/>
+            <w:tcBorders>
+              <w:top w:val="nil"/>
+              <w:left w:val="nil"/>
+              <w:bottom w:val="nil"/>
+              <w:right w:val="nil"/>
+            </w:tcBorders>
+            <w:shd w:val="clear" w:color="auto" w:fill="auto"/>
+            <w:noWrap/>
+            <w:vAlign w:val="bottom"/>
+            <w:hideMark/>
+          </w:tcPr>
+          <w:p>
+            <w:pPr>
+              <w:spacing w:after="0" w:line="240" w:lineRule="auto"/>
+              <w:jc w:val="right"/>
+              <w:rPr>
+                <w:rFonts w:ascii="Calibri" w:eastAsia="Times New Roman" w:hAnsi="Calibri" w:cs="Times New Roman"/>
+                <w:color w:val="000000"/>
+              </w:rPr>
+            </w:pPr>
+            <w:r>
+              <w:rPr>
+                <w:rFonts w:ascii="Calibri" w:eastAsia="Times New Roman" w:hAnsi="Calibri" w:cs="Times New Roman"/>
+                <w:color w:val="000000"/>
+              </w:rPr>
+              <w:t>-65</w:t>
+            </w:r>
+          </w:p>
+        </w:tc>
+        <w:tc>
+          <w:tcPr>
+            <w:tcW w:w="1160" w:type="dxa"/>
+            <w:gridSpan w:val="2"/>
+            <w:tcBorders>
+              <w:top w:val="nil"/>
+              <w:left w:val="nil"/>
+              <w:bottom w:val="nil"/>
+              <w:right w:val="nil"/>
+            </w:tcBorders>
+            <w:shd w:val="clear" w:color="auto" w:fill="auto"/>
+            <w:noWrap/>
+            <w:vAlign w:val="bottom"/>
+            <w:hideMark/>
+          </w:tcPr>
+          <w:p>
+            <w:pPr>
+              <w:spacing w:after="0" w:line="240" w:lineRule="auto"/>
+              <w:jc w:val="right"/>
+              <w:rPr>
+                <w:rFonts w:ascii="Calibri" w:eastAsia="Times New Roman" w:hAnsi="Calibri" w:cs="Times New Roman"/>
+                <w:color w:val="000000"/>
+              </w:rPr>
+            </w:pPr>
+            <w:r>
+              <w:rPr>
+                <w:rFonts w:ascii="Calibri" w:eastAsia="Times New Roman" w:hAnsi="Calibri" w:cs="Times New Roman"/>
+                <w:color w:val="000000"/>
+              </w:rPr>
+              <w:t>-55</w:t>
+            </w:r>
+          </w:p>
+        </w:tc>
+        <w:tc>
+          <w:tcPr>
+            <w:tcW w:w="960" w:type="dxa"/>
+            <w:gridSpan w:val="2"/>
+            <w:tcBorders>
+              <w:top w:val="nil"/>
+              <w:left w:val="nil"/>
+              <w:bottom w:val="nil"/>
+              <w:right w:val="nil"/>
+            </w:tcBorders>
+            <w:shd w:val="clear" w:color="auto" w:fill="auto"/>
+            <w:noWrap/>
+            <w:vAlign w:val="bottom"/>
+            <w:hideMark/>
+          </w:tcPr>
+          <w:p>
+            <w:pPr>
+              <w:spacing w:after="0" w:line="240" w:lineRule="auto"/>
+              <w:jc w:val="right"/>
+              <w:rPr>
+                <w:rFonts w:ascii="Calibri" w:eastAsia="Times New Roman" w:hAnsi="Calibri" w:cs="Times New Roman"/>
+                <w:color w:val="000000"/>
+              </w:rPr>
+            </w:pPr>
+            <w:r>
+              <w:rPr>
+                <w:rFonts w:ascii="Calibri" w:eastAsia="Times New Roman" w:hAnsi="Calibri" w:cs="Times New Roman"/>
+                <w:color w:val="000000"/>
+              </w:rPr>
+              <w:t>-45</w:t>
+            </w:r>
+          </w:p>
+        </w:tc>
+        <w:tc>
+          <w:tcPr>
+            <w:tcW w:w="960" w:type="dxa"/>
+            <w:gridSpan w:val="2"/>
+            <w:tcBorders>
+              <w:top w:val="nil"/>
+              <w:left w:val="nil"/>
+              <w:bottom w:val="nil"/>
+              <w:right w:val="nil"/>
+            </w:tcBorders>
+            <w:shd w:val="clear" w:color="auto" w:fill="auto"/>
+            <w:noWrap/>
+            <w:vAlign w:val="bottom"/>
+            <w:hideMark/>
+          </w:tcPr>
+          <w:p>
+            <w:pPr>
+              <w:spacing w:after="0" w:line="240" w:lineRule="auto"/>
+              <w:jc w:val="right"/>
+              <w:rPr>
+                <w:rFonts w:ascii="Calibri" w:eastAsia="Times New Roman" w:hAnsi="Calibri" w:cs="Times New Roman"/>
+                <w:color w:val="000000"/>
+              </w:rPr>
+            </w:pPr>
+            <w:r>
+              <w:rPr>
+                <w:rFonts w:ascii="Calibri" w:eastAsia="Times New Roman" w:hAnsi="Calibri" w:cs="Times New Roman"/>
+                <w:color w:val="000000"/>
+              </w:rPr>
+              <w:t>-35</w:t>
+            </w:r>
+          </w:p>
+        </w:tc>
+        <w:tc>
+          <w:tcPr>
+            <w:tcW w:w="960" w:type="dxa"/>
+            <w:gridSpan w:val="2"/>
+            <w:tcBorders>
+              <w:top w:val="nil"/>
+              <w:left w:val="nil"/>
+              <w:bottom w:val="nil"/>
+              <w:right w:val="nil"/>
+            </w:tcBorders>
+            <w:shd w:val="clear" w:color="auto" w:fill="auto"/>
+            <w:noWrap/>
+            <w:vAlign w:val="bottom"/>
+            <w:hideMark/>
+          </w:tcPr>
+          <w:p>
+            <w:pPr>
+              <w:spacing w:after="0" w:line="240" w:lineRule="auto"/>
+              <w:jc w:val="right"/>
+              <w:rPr>
+                <w:rFonts w:ascii="Calibri" w:eastAsia="Times New Roman" w:hAnsi="Calibri" w:cs="Times New Roman"/>
+                <w:color w:val="000000"/>
+              </w:rPr>
+            </w:pPr>
+            <w:r>
+              <w:rPr>
+                <w:rFonts w:ascii="Calibri" w:eastAsia="Times New Roman" w:hAnsi="Calibri" w:cs="Times New Roman"/>
+                <w:color w:val="000000"/>
+              </w:rPr>
+              <w:t>-25</w:t>
+            </w:r>
+          </w:p>
+        </w:tc>
+        <w:tc>
+          <w:tcPr>
+            <w:tcW w:w="960" w:type="dxa"/>
+            <w:gridSpan w:val="2"/>
+            <w:tcBorders>
+              <w:top w:val="nil"/>
+              <w:left w:val="nil"/>
+              <w:bottom w:val="nil"/>
+              <w:right w:val="nil"/>
+            </w:tcBorders>
+            <w:shd w:val="clear" w:color="auto" w:fill="auto"/>
+            <w:noWrap/>
+            <w:vAlign w:val="bottom"/>
+            <w:hideMark/>
+          </w:tcPr>
+          <w:p>
+            <w:pPr>
+              <w:spacing w:after="0" w:line="240" w:lineRule="auto"/>
+              <w:jc w:val="right"/>
+              <w:rPr>
+                <w:rFonts w:ascii="Calibri" w:eastAsia="Times New Roman" w:hAnsi="Calibri" w:cs="Times New Roman"/>
+                <w:color w:val="000000"/>
+              </w:rPr>
+            </w:pPr>
+            <w:r>
+              <w:rPr>
+                <w:rFonts w:ascii="Calibri" w:eastAsia="Times New Roman" w:hAnsi="Calibri" w:cs="Times New Roman"/>
+                <w:color w:val="000000"/>
+              </w:rPr>
+              <w:t>-15</w:t>
+            </w:r>
+          </w:p>
+        </w:tc>
+        <w:tc>
+          <w:tcPr>
+            <w:tcW w:w="960" w:type="dxa"/>
+            <w:tcBorders>
+              <w:top w:val="nil"/>
+              <w:left w:val="nil"/>
+              <w:bottom w:val="nil"/>
+              <w:right w:val="nil"/>
+            </w:tcBorders>
+            <w:shd w:val="clear" w:color="auto" w:fill="auto"/>
+            <w:noWrap/>
+            <w:vAlign w:val="bottom"/>
+            <w:hideMark/>
+          </w:tcPr>
+          <w:p>
+            <w:pPr>
+              <w:spacing w:after="0" w:line="240" w:lineRule="auto"/>
+              <w:jc w:val="right"/>
+              <w:rPr>
+                <w:rFonts w:ascii="Calibri" w:eastAsia="Times New Roman" w:hAnsi="Calibri" w:cs="Times New Roman"/>
+                <w:color w:val="000000"/>
+              </w:rPr>
+            </w:pPr>
+            <w:r>
+              <w:rPr>
+                <w:rFonts w:ascii="Calibri" w:eastAsia="Times New Roman" w:hAnsi="Calibri" w:cs="Times New Roman"/>
+                <w:color w:val="000000"/>
+              </w:rPr>
+              <w:t>-5</w:t>
+            </w:r>
+          </w:p>
+        </w:tc>
+      </w:tr>
+      <w:tr>
+        <w:trPr>
+          <w:trHeight w:val="300"/>
+        </w:trPr>
+        <w:tc>
+          <w:tcPr>
+            <w:tcW w:w="996" w:type="dxa"/>
+            <w:gridSpan w:val="2"/>
+            <w:tcBorders>
+              <w:top w:val="nil"/>
+              <w:left w:val="nil"/>
+              <w:bottom w:val="nil"/>
+              <w:right w:val="nil"/>
+            </w:tcBorders>
+            <w:shd w:val="clear" w:color="auto" w:fill="auto"/>
+            <w:noWrap/>
+            <w:vAlign w:val="bottom"/>
+            <w:hideMark/>
+          </w:tcPr>
+          <w:p>
+            <w:pPr>
+              <w:spacing w:after="0" w:line="240" w:lineRule="auto"/>
+              <w:rPr>
+                <w:rFonts w:ascii="Calibri" w:eastAsia="Times New Roman" w:hAnsi="Calibri" w:cs="Times New Roman"/>
+                <w:color w:val="000000"/>
+              </w:rPr>
+            </w:pPr>
+            <w:r>
+              <w:rPr>
+                <w:rFonts w:ascii="Calibri" w:eastAsia="Times New Roman" w:hAnsi="Calibri" w:cs="Times New Roman"/>
+                <w:color w:val="000000"/>
+              </w:rPr>
+              <w:t>Intensity</w:t>
+            </w:r>
+          </w:p>
+        </w:tc>
+        <w:tc>
+          <w:tcPr>
+            <w:tcW w:w="960" w:type="dxa"/>
+            <w:gridSpan w:val="2"/>
+            <w:tcBorders>
+              <w:top w:val="nil"/>
+              <w:left w:val="nil"/>
+              <w:bottom w:val="nil"/>
+              <w:right w:val="nil"/>
+            </w:tcBorders>
+            <w:shd w:val="clear" w:color="auto" w:fill="auto"/>
+            <w:noWrap/>
+            <w:vAlign w:val="bottom"/>
+            <w:hideMark/>
+          </w:tcPr>
+          <w:p>
+            <w:pPr>
+              <w:spacing w:after="0" w:line="240" w:lineRule="auto"/>
+              <w:jc w:val="right"/>
+              <w:rPr>
+                <w:rFonts w:ascii="Calibri" w:eastAsia="Times New Roman" w:hAnsi="Calibri" w:cs="Times New Roman"/>
+                <w:color w:val="000000"/>
+              </w:rPr>
+            </w:pPr>
+            <w:r>
+              <w:rPr>
+                <w:rFonts w:ascii="Calibri" w:eastAsia="Times New Roman" w:hAnsi="Calibri" w:cs="Times New Roman"/>
+                <w:color w:val="000000"/>
+              </w:rPr>
+              <w:t>0.475</w:t>
+            </w:r>
+          </w:p>
+        </w:tc>
+        <w:tc>
+          <w:tcPr>
+            <w:tcW w:w="960" w:type="dxa"/>
+            <w:gridSpan w:val="2"/>
+            <w:tcBorders>
+              <w:top w:val="nil"/>
+              <w:left w:val="nil"/>
+              <w:bottom w:val="nil"/>
+              <w:right w:val="nil"/>
+            </w:tcBorders>
+            <w:shd w:val="clear" w:color="auto" w:fill="auto"/>
+            <w:noWrap/>
+            <w:vAlign w:val="bottom"/>
+            <w:hideMark/>
+          </w:tcPr>
+          <w:p>
+            <w:pPr>
+              <w:spacing w:after="0" w:line="240" w:lineRule="auto"/>
+              <w:jc w:val="right"/>
+              <w:rPr>
+                <w:rFonts w:ascii="Calibri" w:eastAsia="Times New Roman" w:hAnsi="Calibri" w:cs="Times New Roman"/>
+                <w:color w:val="000000"/>
+              </w:rPr>
+            </w:pPr>
+            <w:r>
+              <w:rPr>
+                <w:rFonts w:ascii="Calibri" w:eastAsia="Times New Roman" w:hAnsi="Calibri" w:cs="Times New Roman"/>
+                <w:color w:val="000000"/>
+              </w:rPr>
+              <w:t>0.34</w:t>
+            </w:r>
+          </w:p>
+        </w:tc>
+        <w:tc>
+          <w:tcPr>
+            <w:tcW w:w="1180" w:type="dxa"/>
+            <w:gridSpan w:val="2"/>
+            <w:tcBorders>
+              <w:top w:val="nil"/>
+              <w:left w:val="nil"/>
+              <w:bottom w:val="nil"/>
+              <w:right w:val="nil"/>
+            </w:tcBorders>
+            <w:shd w:val="clear" w:color="auto" w:fill="auto"/>
+            <w:noWrap/>
+            <w:vAlign w:val="bottom"/>
+            <w:hideMark/>
+          </w:tcPr>
+          <w:p>
+            <w:pPr>
+              <w:spacing w:after="0" w:line="240" w:lineRule="auto"/>
+              <w:jc w:val="right"/>
+              <w:rPr>
+                <w:rFonts w:ascii="Calibri" w:eastAsia="Times New Roman" w:hAnsi="Calibri" w:cs="Times New Roman"/>
+                <w:color w:val="000000"/>
+              </w:rPr>
+            </w:pPr>
+            <w:r>
+              <w:rPr>
+                <w:rFonts w:ascii="Calibri" w:eastAsia="Times New Roman" w:hAnsi="Calibri" w:cs="Times New Roman"/>
+                <w:color w:val="000000"/>
+              </w:rPr>
+              <w:t>0.215</w:t>
+            </w:r>
+          </w:p>
+        </w:tc>
+        <w:tc>
+          <w:tcPr>
+            <w:tcW w:w="1160" w:type="dxa"/>
+            <w:gridSpan w:val="2"/>
+            <w:tcBorders>
+              <w:top w:val="nil"/>
+              <w:left w:val="nil"/>
+              <w:bottom w:val="nil"/>
+              <w:right w:val="nil"/>
+            </w:tcBorders>
+            <w:shd w:val="clear" w:color="auto" w:fill="auto"/>
+            <w:noWrap/>
+            <w:vAlign w:val="bottom"/>
+            <w:hideMark/>
+          </w:tcPr>
+          <w:p>
+            <w:pPr>
+              <w:spacing w:after="0" w:line="240" w:lineRule="auto"/>
+              <w:jc w:val="right"/>
+              <w:rPr>
+                <w:rFonts w:ascii="Calibri" w:eastAsia="Times New Roman" w:hAnsi="Calibri" w:cs="Times New Roman"/>
+                <w:color w:val="000000"/>
+              </w:rPr>
+            </w:pPr>
+            <w:r>
+              <w:rPr>
+                <w:rFonts w:ascii="Calibri" w:eastAsia="Times New Roman" w:hAnsi="Calibri" w:cs="Times New Roman"/>
+                <w:color w:val="000000"/>
+              </w:rPr>
+              <w:t>0.125</w:t>
+            </w:r>
+          </w:p>
+        </w:tc>
+        <w:tc>
+          <w:tcPr>
+            <w:tcW w:w="960" w:type="dxa"/>
+            <w:gridSpan w:val="2"/>
+            <w:tcBorders>
+              <w:top w:val="nil"/>
+              <w:left w:val="nil"/>
+              <w:bottom w:val="nil"/>
+              <w:right w:val="nil"/>
+            </w:tcBorders>
+            <w:shd w:val="clear" w:color="auto" w:fill="auto"/>
+            <w:noWrap/>
+            <w:vAlign w:val="bottom"/>
+            <w:hideMark/>
+          </w:tcPr>
+          <w:p>
+            <w:pPr>
+              <w:spacing w:after="0" w:line="240" w:lineRule="auto"/>
+              <w:jc w:val="right"/>
+              <w:rPr>
+                <w:rFonts w:ascii="Calibri" w:eastAsia="Times New Roman" w:hAnsi="Calibri" w:cs="Times New Roman"/>
+                <w:color w:val="000000"/>
+              </w:rPr>
+            </w:pPr>
+            <w:r>
+              <w:rPr>
+                <w:rFonts w:ascii="Calibri" w:eastAsia="Times New Roman" w:hAnsi="Calibri" w:cs="Times New Roman"/>
+                <w:color w:val="000000"/>
+              </w:rPr>
+              <w:t>0.08</w:t>
+            </w:r>
+          </w:p>
+        </w:tc>
+        <w:tc>
+          <w:tcPr>
+            <w:tcW w:w="960" w:type="dxa"/>
+            <w:gridSpan w:val="2"/>
+            <w:tcBorders>
+              <w:top w:val="nil"/>
+              <w:left w:val="nil"/>
+              <w:bottom w:val="nil"/>
+              <w:right w:val="nil"/>
+            </w:tcBorders>
+            <w:shd w:val="clear" w:color="auto" w:fill="auto"/>
+            <w:noWrap/>
+            <w:vAlign w:val="bottom"/>
+            <w:hideMark/>
+          </w:tcPr>
+          <w:p>
+            <w:pPr>
+              <w:spacing w:after="0" w:line="240" w:lineRule="auto"/>
+              <w:jc w:val="right"/>
+              <w:rPr>
+                <w:rFonts w:ascii="Calibri" w:eastAsia="Times New Roman" w:hAnsi="Calibri" w:cs="Times New Roman"/>
+                <w:color w:val="000000"/>
+              </w:rPr>
+            </w:pPr>
+            <w:r>
+              <w:rPr>
+                <w:rFonts w:ascii="Calibri" w:eastAsia="Times New Roman" w:hAnsi="Calibri" w:cs="Times New Roman"/>
+                <w:color w:val="000000"/>
+              </w:rPr>
+              <w:t>0.09</w:t>
+            </w:r>
+          </w:p>
+        </w:tc>
+        <w:tc>
+          <w:tcPr>
+            <w:tcW w:w="960" w:type="dxa"/>
+            <w:gridSpan w:val="2"/>
+            <w:tcBorders>
+              <w:top w:val="nil"/>
+              <w:left w:val="nil"/>
+              <w:bottom w:val="nil"/>
+              <w:right w:val="nil"/>
+            </w:tcBorders>
+            <w:shd w:val="clear" w:color="auto" w:fill="auto"/>
+            <w:noWrap/>
+            <w:vAlign w:val="bottom"/>
+            <w:hideMark/>
+          </w:tcPr>
+          <w:p>
+            <w:pPr>
+              <w:spacing w:after="0" w:line="240" w:lineRule="auto"/>
+              <w:jc w:val="right"/>
+              <w:rPr>
+                <w:rFonts w:ascii="Calibri" w:eastAsia="Times New Roman" w:hAnsi="Calibri" w:cs="Times New Roman"/>
+                <w:color w:val="000000"/>
+              </w:rPr>
+            </w:pPr>
+            <w:r>
+              <w:rPr>
+                <w:rFonts w:ascii="Calibri" w:eastAsia="Times New Roman" w:hAnsi="Calibri" w:cs="Times New Roman"/>
+                <w:color w:val="000000"/>
+              </w:rPr>
+              <w:t>0.15</w:t>
+            </w:r>
+          </w:p>
+        </w:tc>
+        <w:tc>
+          <w:tcPr>
+            <w:tcW w:w="960" w:type="dxa"/>
+            <w:gridSpan w:val="2"/>
+            <w:tcBorders>
+              <w:top w:val="nil"/>
+              <w:left w:val="nil"/>
+              <w:bottom w:val="nil"/>
+              <w:right w:val="nil"/>
+            </w:tcBorders>
+            <w:shd w:val="clear" w:color="auto" w:fill="auto"/>
+            <w:noWrap/>
+            <w:vAlign w:val="bottom"/>
+            <w:hideMark/>
+          </w:tcPr>
+          <w:p>
+            <w:pPr>
+              <w:spacing w:after="0" w:line="240" w:lineRule="auto"/>
+              <w:jc w:val="right"/>
+              <w:rPr>
+                <w:rFonts w:ascii="Calibri" w:eastAsia="Times New Roman" w:hAnsi="Calibri" w:cs="Times New Roman"/>
+                <w:color w:val="000000"/>
+              </w:rPr>
+            </w:pPr>
+            <w:r>
+              <w:rPr>
+                <w:rFonts w:ascii="Calibri" w:eastAsia="Times New Roman" w:hAnsi="Calibri" w:cs="Times New Roman"/>
+                <w:color w:val="000000"/>
+              </w:rPr>
+              <w:t>0.265</w:t>
+            </w:r>
+          </w:p>
+        </w:tc>
+        <w:tc>
+          <w:tcPr>
+            <w:tcW w:w="960" w:type="dxa"/>
+            <w:tcBorders>
+              <w:top w:val="nil"/>
+              <w:left w:val="nil"/>
+              <w:bottom w:val="nil"/>
+              <w:right w:val="nil"/>
+            </w:tcBorders>
+            <w:shd w:val="clear" w:color="auto" w:fill="auto"/>
+            <w:noWrap/>
+            <w:vAlign w:val="bottom"/>
+            <w:hideMark/>
+          </w:tcPr>
+          <w:p>
+            <w:pPr>
+              <w:spacing w:after="0" w:line="240" w:lineRule="auto"/>
+              <w:jc w:val="right"/>
+              <w:rPr>
+                <w:rFonts w:ascii="Calibri" w:eastAsia="Times New Roman" w:hAnsi="Calibri" w:cs="Times New Roman"/>
+                <w:color w:val="000000"/>
+              </w:rPr>
+            </w:pPr>
+            <w:r>
+              <w:rPr>
+                <w:rFonts w:ascii="Calibri" w:eastAsia="Times New Roman" w:hAnsi="Calibri" w:cs="Times New Roman"/>
+                <w:color w:val="000000"/>
+              </w:rPr>
+              <w:t>0.415</w:t>
+            </w:r>
+          </w:p>
+        </w:tc>
+      </w:tr>
+      <w:tr>
+        <w:trPr>
+          <w:gridAfter w:val="2"/>
+          <w:wAfter w:w="1416" w:type="dxa"/>
+          <w:trHeight w:val="300"/>
+        </w:trPr>
+        <w:tc>
+          <w:tcPr>
+            <w:tcW w:w="960" w:type="dxa"/>
+            <w:tcBorders>
+              <w:top w:val="nil"/>
+              <w:left w:val="nil"/>
+              <w:bottom w:val="nil"/>
+              <w:right w:val="nil"/>
+            </w:tcBorders>
+            <w:shd w:val="clear" w:color="auto" w:fill="auto"/>
+            <w:noWrap/>
+            <w:vAlign w:val="bottom"/>
+            <w:hideMark/>
+          </w:tcPr>
+          <w:p>
+            <w:pPr>
+              <w:spacing w:after="0" w:line="240" w:lineRule="auto"/>
+              <w:jc w:val="right"/>
+              <w:rPr>
+                <w:rFonts w:ascii="Calibri" w:eastAsia="Times New Roman" w:hAnsi="Calibri" w:cs="Times New Roman"/>
+                <w:color w:val="000000"/>
+              </w:rPr>
+            </w:pPr>
+            <w:r>
+              <w:rPr>
+                <w:rFonts w:ascii="Calibri" w:eastAsia="Times New Roman" w:hAnsi="Calibri" w:cs="Times New Roman"/>
+                <w:color w:val="000000"/>
+              </w:rPr>
+              <w:t>5</w:t>
+            </w:r>
+          </w:p>
+        </w:tc>
+        <w:tc>
+          <w:tcPr>
+            <w:tcW w:w="960" w:type="dxa"/>
+            <w:gridSpan w:val="2"/>
+            <w:tcBorders>
+              <w:top w:val="nil"/>
+              <w:left w:val="nil"/>
+              <w:bottom w:val="nil"/>
+              <w:right w:val="nil"/>
+            </w:tcBorders>
+            <w:shd w:val="clear" w:color="auto" w:fill="auto"/>
+            <w:noWrap/>
+            <w:vAlign w:val="bottom"/>
+            <w:hideMark/>
+          </w:tcPr>
+          <w:p>
+            <w:pPr>
+              <w:spacing w:after="0" w:line="240" w:lineRule="auto"/>
+              <w:jc w:val="right"/>
+              <w:rPr>
+                <w:rFonts w:ascii="Calibri" w:eastAsia="Times New Roman" w:hAnsi="Calibri" w:cs="Times New Roman"/>
+                <w:color w:val="000000"/>
+              </w:rPr>
+            </w:pPr>
+            <w:r>
+              <w:rPr>
+                <w:rFonts w:ascii="Calibri" w:eastAsia="Times New Roman" w:hAnsi="Calibri" w:cs="Times New Roman"/>
+                <w:color w:val="000000"/>
+              </w:rPr>
+              <w:t>15</w:t>
+            </w:r>
+          </w:p>
+        </w:tc>
+        <w:tc>
+          <w:tcPr>
+            <w:tcW w:w="960" w:type="dxa"/>
+            <w:gridSpan w:val="2"/>
+            <w:tcBorders>
+              <w:top w:val="nil"/>
+              <w:left w:val="nil"/>
+              <w:bottom w:val="nil"/>
+              <w:right w:val="nil"/>
+            </w:tcBorders>
+            <w:shd w:val="clear" w:color="auto" w:fill="auto"/>
+            <w:noWrap/>
+            <w:vAlign w:val="bottom"/>
+            <w:hideMark/>
+          </w:tcPr>
+          <w:p>
+            <w:pPr>
+              <w:spacing w:after="0" w:line="240" w:lineRule="auto"/>
+              <w:jc w:val="right"/>
+              <w:rPr>
+                <w:rFonts w:ascii="Calibri" w:eastAsia="Times New Roman" w:hAnsi="Calibri" w:cs="Times New Roman"/>
+                <w:color w:val="000000"/>
+              </w:rPr>
+            </w:pPr>
+            <w:r>
+              <w:rPr>
+                <w:rFonts w:ascii="Calibri" w:eastAsia="Times New Roman" w:hAnsi="Calibri" w:cs="Times New Roman"/>
+                <w:color w:val="000000"/>
+              </w:rPr>
+              <w:t>25</w:t>
+            </w:r>
+          </w:p>
+        </w:tc>
+        <w:tc>
+          <w:tcPr>
+            <w:tcW w:w="960" w:type="dxa"/>
+            <w:gridSpan w:val="2"/>
+            <w:tcBorders>
+              <w:top w:val="nil"/>
+              <w:left w:val="nil"/>
+              <w:bottom w:val="nil"/>
+              <w:right w:val="nil"/>
+            </w:tcBorders>
+            <w:shd w:val="clear" w:color="auto" w:fill="auto"/>
+            <w:noWrap/>
+            <w:vAlign w:val="bottom"/>
+            <w:hideMark/>
+          </w:tcPr>
+          <w:p>
+            <w:pPr>
+              <w:spacing w:after="0" w:line="240" w:lineRule="auto"/>
+              <w:jc w:val="right"/>
+              <w:rPr>
+                <w:rFonts w:ascii="Calibri" w:eastAsia="Times New Roman" w:hAnsi="Calibri" w:cs="Times New Roman"/>
+                <w:color w:val="000000"/>
+              </w:rPr>
+            </w:pPr>
+            <w:r>
+              <w:rPr>
+                <w:rFonts w:ascii="Calibri" w:eastAsia="Times New Roman" w:hAnsi="Calibri" w:cs="Times New Roman"/>
+                <w:color w:val="000000"/>
+              </w:rPr>
+              <w:t>35</w:t>
+            </w:r>
+          </w:p>
+        </w:tc>
+        <w:tc>
+          <w:tcPr>
+            <w:tcW w:w="960" w:type="dxa"/>
+            <w:gridSpan w:val="2"/>
+            <w:tcBorders>
+              <w:top w:val="nil"/>
+              <w:left w:val="nil"/>
+              <w:bottom w:val="nil"/>
+              <w:right w:val="nil"/>
+            </w:tcBorders>
+            <w:shd w:val="clear" w:color="auto" w:fill="auto"/>
+            <w:noWrap/>
+            <w:vAlign w:val="bottom"/>
+            <w:hideMark/>
+          </w:tcPr>
+          <w:p>
+            <w:pPr>
+              <w:spacing w:after="0" w:line="240" w:lineRule="auto"/>
+              <w:jc w:val="right"/>
+              <w:rPr>
+                <w:rFonts w:ascii="Calibri" w:eastAsia="Times New Roman" w:hAnsi="Calibri" w:cs="Times New Roman"/>
+                <w:color w:val="000000"/>
+              </w:rPr>
+            </w:pPr>
+            <w:r>
+              <w:rPr>
+                <w:rFonts w:ascii="Calibri" w:eastAsia="Times New Roman" w:hAnsi="Calibri" w:cs="Times New Roman"/>
+                <w:color w:val="000000"/>
+              </w:rPr>
+              <w:t>45</w:t>
+            </w:r>
+          </w:p>
+        </w:tc>
+        <w:tc>
+          <w:tcPr>
+            <w:tcW w:w="960" w:type="dxa"/>
+            <w:gridSpan w:val="2"/>
+            <w:tcBorders>
+              <w:top w:val="nil"/>
+              <w:left w:val="nil"/>
+              <w:bottom w:val="nil"/>
+              <w:right w:val="nil"/>
+            </w:tcBorders>
+            <w:shd w:val="clear" w:color="auto" w:fill="auto"/>
+            <w:noWrap/>
+            <w:vAlign w:val="bottom"/>
+            <w:hideMark/>
+          </w:tcPr>
+          <w:p>
+            <w:pPr>
+              <w:spacing w:after="0" w:line="240" w:lineRule="auto"/>
+              <w:jc w:val="right"/>
+              <w:rPr>
+                <w:rFonts w:ascii="Calibri" w:eastAsia="Times New Roman" w:hAnsi="Calibri" w:cs="Times New Roman"/>
+                <w:color w:val="000000"/>
+              </w:rPr>
+            </w:pPr>
+            <w:r>
+              <w:rPr>
+                <w:rFonts w:ascii="Calibri" w:eastAsia="Times New Roman" w:hAnsi="Calibri" w:cs="Times New Roman"/>
+                <w:color w:val="000000"/>
+              </w:rPr>
+              <w:t>55</w:t>
+            </w:r>
+          </w:p>
+        </w:tc>
+        <w:tc>
+          <w:tcPr>
+            <w:tcW w:w="960" w:type="dxa"/>
+            <w:gridSpan w:val="2"/>
+            <w:tcBorders>
+              <w:top w:val="nil"/>
+              <w:left w:val="nil"/>
+              <w:bottom w:val="nil"/>
+              <w:right w:val="nil"/>
+            </w:tcBorders>
+            <w:shd w:val="clear" w:color="auto" w:fill="auto"/>
+            <w:noWrap/>
+            <w:vAlign w:val="bottom"/>
+            <w:hideMark/>
+          </w:tcPr>
+          <w:p>
+            <w:pPr>
+              <w:spacing w:after="0" w:line="240" w:lineRule="auto"/>
+              <w:jc w:val="right"/>
+              <w:rPr>
+                <w:rFonts w:ascii="Calibri" w:eastAsia="Times New Roman" w:hAnsi="Calibri" w:cs="Times New Roman"/>
+                <w:color w:val="000000"/>
+              </w:rPr>
+            </w:pPr>
+            <w:r>
+              <w:rPr>
+                <w:rFonts w:ascii="Calibri" w:eastAsia="Times New Roman" w:hAnsi="Calibri" w:cs="Times New Roman"/>
+                <w:color w:val="000000"/>
+              </w:rPr>
+              <w:t>65</w:t>
+            </w:r>
+          </w:p>
+        </w:tc>
+        <w:tc>
+          <w:tcPr>
+            <w:tcW w:w="960" w:type="dxa"/>
+            <w:gridSpan w:val="2"/>
+            <w:tcBorders>
+              <w:top w:val="nil"/>
+              <w:left w:val="nil"/>
+              <w:bottom w:val="nil"/>
+              <w:right w:val="nil"/>
+            </w:tcBorders>
+            <w:shd w:val="clear" w:color="auto" w:fill="auto"/>
+            <w:noWrap/>
+            <w:vAlign w:val="bottom"/>
+            <w:hideMark/>
+          </w:tcPr>
+          <w:p>
+            <w:pPr>
+              <w:spacing w:after="0" w:line="240" w:lineRule="auto"/>
+              <w:jc w:val="right"/>
+              <w:rPr>
+                <w:rFonts w:ascii="Calibri" w:eastAsia="Times New Roman" w:hAnsi="Calibri" w:cs="Times New Roman"/>
+                <w:color w:val="000000"/>
+              </w:rPr>
+            </w:pPr>
+            <w:r>
+              <w:rPr>
+                <w:rFonts w:ascii="Calibri" w:eastAsia="Times New Roman" w:hAnsi="Calibri" w:cs="Times New Roman"/>
+                <w:color w:val="000000"/>
+              </w:rPr>
+              <w:t>75</w:t>
+            </w:r>
+          </w:p>
+        </w:tc>
+        <w:tc>
+          <w:tcPr>
+            <w:tcW w:w="960" w:type="dxa"/>
+            <w:gridSpan w:val="2"/>
+            <w:tcBorders>
+              <w:top w:val="nil"/>
+              <w:left w:val="nil"/>
+              <w:bottom w:val="nil"/>
+              <w:right w:val="nil"/>
+            </w:tcBorders>
+            <w:shd w:val="clear" w:color="auto" w:fill="auto"/>
+            <w:noWrap/>
+            <w:vAlign w:val="bottom"/>
+            <w:hideMark/>
+          </w:tcPr>
+          <w:p>
+            <w:pPr>
+              <w:spacing w:after="0" w:line="240" w:lineRule="auto"/>
+              <w:jc w:val="right"/>
+              <w:rPr>
+                <w:rFonts w:ascii="Calibri" w:eastAsia="Times New Roman" w:hAnsi="Calibri" w:cs="Times New Roman"/>
+                <w:color w:val="000000"/>
+              </w:rPr>
+            </w:pPr>
+            <w:r>
+              <w:rPr>
+                <w:rFonts w:ascii="Calibri" w:eastAsia="Times New Roman" w:hAnsi="Calibri" w:cs="Times New Roman"/>
+                <w:color w:val="000000"/>
+              </w:rPr>
+              <w:t>85</w:t>
+            </w:r>
+          </w:p>
+        </w:tc>
+      </w:tr>
+      <w:tr>
+        <w:trPr>
+          <w:gridAfter w:val="2"/>
+          <w:wAfter w:w="1416" w:type="dxa"/>
+          <w:trHeight w:val="300"/>
+        </w:trPr>
+        <w:tc>
+          <w:tcPr>
+            <w:tcW w:w="960" w:type="dxa"/>
+            <w:tcBorders>
+              <w:top w:val="nil"/>
+              <w:left w:val="nil"/>
+              <w:bottom w:val="nil"/>
+              <w:right w:val="nil"/>
+            </w:tcBorders>
+            <w:shd w:val="clear" w:color="auto" w:fill="auto"/>
+            <w:noWrap/>
+            <w:vAlign w:val="bottom"/>
+            <w:hideMark/>
+          </w:tcPr>
+          <w:p>
+            <w:pPr>
+              <w:spacing w:after="0" w:line="240" w:lineRule="auto"/>
+              <w:jc w:val="right"/>
+              <w:rPr>
+                <w:rFonts w:ascii="Calibri" w:eastAsia="Times New Roman" w:hAnsi="Calibri" w:cs="Times New Roman"/>
+                <w:color w:val="000000"/>
+              </w:rPr>
+            </w:pPr>
+            <w:r>
+              <w:rPr>
+                <w:rFonts w:ascii="Calibri" w:eastAsia="Times New Roman" w:hAnsi="Calibri" w:cs="Times New Roman"/>
+                <w:color w:val="000000"/>
+              </w:rPr>
+              <w:t>0.525</w:t>
+            </w:r>
+          </w:p>
+        </w:tc>
+        <w:tc>
+          <w:tcPr>
+            <w:tcW w:w="960" w:type="dxa"/>
+            <w:gridSpan w:val="2"/>
+            <w:tcBorders>
+              <w:top w:val="nil"/>
+              <w:left w:val="nil"/>
+              <w:bottom w:val="nil"/>
+              <w:right w:val="nil"/>
+            </w:tcBorders>
+            <w:shd w:val="clear" w:color="auto" w:fill="auto"/>
+            <w:noWrap/>
+            <w:vAlign w:val="bottom"/>
+            <w:hideMark/>
+          </w:tcPr>
+          <w:p>
+            <w:pPr>
+              <w:spacing w:after="0" w:line="240" w:lineRule="auto"/>
+              <w:jc w:val="right"/>
+              <w:rPr>
+                <w:rFonts w:ascii="Calibri" w:eastAsia="Times New Roman" w:hAnsi="Calibri" w:cs="Times New Roman"/>
+                <w:color w:val="000000"/>
+              </w:rPr>
+            </w:pPr>
+            <w:r>
+              <w:rPr>
+                <w:rFonts w:ascii="Calibri" w:eastAsia="Times New Roman" w:hAnsi="Calibri" w:cs="Times New Roman"/>
+                <w:color w:val="000000"/>
+              </w:rPr>
+              <w:t>0.71</w:t>
+            </w:r>
+          </w:p>
+        </w:tc>
+        <w:tc>
+          <w:tcPr>
+            <w:tcW w:w="960" w:type="dxa"/>
+            <w:gridSpan w:val="2"/>
+            <w:tcBorders>
+              <w:top w:val="nil"/>
+              <w:left w:val="nil"/>
+              <w:bottom w:val="nil"/>
+              <w:right w:val="nil"/>
+            </w:tcBorders>
+            <w:shd w:val="clear" w:color="auto" w:fill="auto"/>
+            <w:noWrap/>
+            <w:vAlign w:val="bottom"/>
+            <w:hideMark/>
+          </w:tcPr>
+          <w:p>
+            <w:pPr>
+              <w:spacing w:after="0" w:line="240" w:lineRule="auto"/>
+              <w:jc w:val="right"/>
+              <w:rPr>
+                <w:rFonts w:ascii="Calibri" w:eastAsia="Times New Roman" w:hAnsi="Calibri" w:cs="Times New Roman"/>
+                <w:color w:val="000000"/>
+              </w:rPr>
+            </w:pPr>
+            <w:r>
+              <w:rPr>
+                <w:rFonts w:ascii="Calibri" w:eastAsia="Times New Roman" w:hAnsi="Calibri" w:cs="Times New Roman"/>
+                <w:color w:val="000000"/>
+              </w:rPr>
+              <w:t>0.82</w:t>
+            </w:r>
+          </w:p>
+        </w:tc>
+        <w:tc>
+          <w:tcPr>
+            <w:tcW w:w="960" w:type="dxa"/>
+            <w:gridSpan w:val="2"/>
+            <w:tcBorders>
+              <w:top w:val="nil"/>
+              <w:left w:val="nil"/>
+              <w:bottom w:val="nil"/>
+              <w:right w:val="nil"/>
+            </w:tcBorders>
+            <w:shd w:val="clear" w:color="auto" w:fill="auto"/>
+            <w:noWrap/>
+            <w:vAlign w:val="bottom"/>
+            <w:hideMark/>
+          </w:tcPr>
+          <w:p>
+            <w:pPr>
+              <w:spacing w:after="0" w:line="240" w:lineRule="auto"/>
+              <w:jc w:val="right"/>
+              <w:rPr>
+                <w:rFonts w:ascii="Calibri" w:eastAsia="Times New Roman" w:hAnsi="Calibri" w:cs="Times New Roman"/>
+                <w:color w:val="000000"/>
+              </w:rPr>
+            </w:pPr>
+            <w:r>
+              <w:rPr>
+                <w:rFonts w:ascii="Calibri" w:eastAsia="Times New Roman" w:hAnsi="Calibri" w:cs="Times New Roman"/>
+                <w:color w:val="000000"/>
+              </w:rPr>
+              <w:t>0.87</w:t>
+            </w:r>
+          </w:p>
+        </w:tc>
+        <w:tc>
+          <w:tcPr>
+            <w:tcW w:w="960" w:type="dxa"/>
+            <w:gridSpan w:val="2"/>
+            <w:tcBorders>
+              <w:top w:val="nil"/>
+              <w:left w:val="nil"/>
+              <w:bottom w:val="nil"/>
+              <w:right w:val="nil"/>
+            </w:tcBorders>
+            <w:shd w:val="clear" w:color="auto" w:fill="auto"/>
+            <w:noWrap/>
+            <w:vAlign w:val="bottom"/>
+            <w:hideMark/>
+          </w:tcPr>
+          <w:p>
+            <w:pPr>
+              <w:spacing w:after="0" w:line="240" w:lineRule="auto"/>
+              <w:jc w:val="right"/>
+              <w:rPr>
+                <w:rFonts w:ascii="Calibri" w:eastAsia="Times New Roman" w:hAnsi="Calibri" w:cs="Times New Roman"/>
+                <w:color w:val="000000"/>
+              </w:rPr>
+            </w:pPr>
+            <w:r>
+              <w:rPr>
+                <w:rFonts w:ascii="Calibri" w:eastAsia="Times New Roman" w:hAnsi="Calibri" w:cs="Times New Roman"/>
+                <w:color w:val="000000"/>
+              </w:rPr>
+              <w:t>0.96</w:t>
+            </w:r>
+          </w:p>
+        </w:tc>
+        <w:tc>
+          <w:tcPr>
+            <w:tcW w:w="960" w:type="dxa"/>
+            <w:gridSpan w:val="2"/>
+            <w:tcBorders>
+              <w:top w:val="nil"/>
+              <w:left w:val="nil"/>
+              <w:bottom w:val="nil"/>
+              <w:right w:val="nil"/>
+            </w:tcBorders>
+            <w:shd w:val="clear" w:color="auto" w:fill="auto"/>
+            <w:noWrap/>
+            <w:vAlign w:val="bottom"/>
+            <w:hideMark/>
+          </w:tcPr>
+          <w:p>
+            <w:pPr>
+              <w:spacing w:after="0" w:line="240" w:lineRule="auto"/>
+              <w:jc w:val="right"/>
+              <w:rPr>
+                <w:rFonts w:ascii="Calibri" w:eastAsia="Times New Roman" w:hAnsi="Calibri" w:cs="Times New Roman"/>
+                <w:color w:val="000000"/>
+              </w:rPr>
+            </w:pPr>
+            <w:r>
+              <w:rPr>
+                <w:rFonts w:ascii="Calibri" w:eastAsia="Times New Roman" w:hAnsi="Calibri" w:cs="Times New Roman"/>
+                <w:color w:val="000000"/>
+              </w:rPr>
+              <w:t>0.98</w:t>
+            </w:r>
+          </w:p>
+        </w:tc>
+        <w:tc>
+          <w:tcPr>
+            <w:tcW w:w="960" w:type="dxa"/>
+            <w:gridSpan w:val="2"/>
+            <w:tcBorders>
+              <w:top w:val="nil"/>
+              <w:left w:val="nil"/>
+              <w:bottom w:val="nil"/>
+              <w:right w:val="nil"/>
+            </w:tcBorders>
+            <w:shd w:val="clear" w:color="auto" w:fill="auto"/>
+            <w:noWrap/>
+            <w:vAlign w:val="bottom"/>
+            <w:hideMark/>
+          </w:tcPr>
+          <w:p>
+            <w:pPr>
+              <w:spacing w:after="0" w:line="240" w:lineRule="auto"/>
+              <w:jc w:val="right"/>
+              <w:rPr>
+                <w:rFonts w:ascii="Calibri" w:eastAsia="Times New Roman" w:hAnsi="Calibri" w:cs="Times New Roman"/>
+                <w:color w:val="000000"/>
+              </w:rPr>
+            </w:pPr>
+            <w:r>
+              <w:rPr>
+                <w:rFonts w:ascii="Calibri" w:eastAsia="Times New Roman" w:hAnsi="Calibri" w:cs="Times New Roman"/>
+                <w:color w:val="000000"/>
+              </w:rPr>
+              <w:t>0.88</w:t>
+            </w:r>
+          </w:p>
+        </w:tc>
+        <w:tc>
+          <w:tcPr>
+            <w:tcW w:w="960" w:type="dxa"/>
+            <w:gridSpan w:val="2"/>
+            <w:tcBorders>
+              <w:top w:val="nil"/>
+              <w:left w:val="nil"/>
+              <w:bottom w:val="nil"/>
+              <w:right w:val="nil"/>
+            </w:tcBorders>
+            <w:shd w:val="clear" w:color="auto" w:fill="auto"/>
+            <w:noWrap/>
+            <w:vAlign w:val="bottom"/>
+            <w:hideMark/>
+          </w:tcPr>
+          <w:p>
+            <w:pPr>
+              <w:spacing w:after="0" w:line="240" w:lineRule="auto"/>
+              <w:jc w:val="right"/>
+              <w:rPr>
+                <w:rFonts w:ascii="Calibri" w:eastAsia="Times New Roman" w:hAnsi="Calibri" w:cs="Times New Roman"/>
+                <w:color w:val="000000"/>
+              </w:rPr>
+            </w:pPr>
+            <w:r>
+              <w:rPr>
+                <w:rFonts w:ascii="Calibri" w:eastAsia="Times New Roman" w:hAnsi="Calibri" w:cs="Times New Roman"/>
+                <w:color w:val="000000"/>
+              </w:rPr>
+              <w:t>0.78</w:t>
+            </w:r>
+          </w:p>
+        </w:tc>
+        <w:tc>
+          <w:tcPr>
+            <w:tcW w:w="960" w:type="dxa"/>
+            <w:gridSpan w:val="2"/>
+            <w:tcBorders>
+              <w:top w:val="nil"/>
+              <w:left w:val="nil"/>
+              <w:bottom w:val="nil"/>
+              <w:right w:val="nil"/>
+            </w:tcBorders>
+            <w:shd w:val="clear" w:color="auto" w:fill="auto"/>
+            <w:noWrap/>
+            <w:vAlign w:val="bottom"/>
+            <w:hideMark/>
+          </w:tcPr>
+          <w:p>
+            <w:pPr>
+              <w:spacing w:after="0" w:line="240" w:lineRule="auto"/>
+              <w:jc w:val="right"/>
+              <w:rPr>
+                <w:rFonts w:ascii="Calibri" w:eastAsia="Times New Roman" w:hAnsi="Calibri" w:cs="Times New Roman"/>
+                <w:color w:val="000000"/>
+              </w:rPr>
+            </w:pPr>
+            <w:r>
+              <w:rPr>
+                <w:rFonts w:ascii="Calibri" w:eastAsia="Times New Roman" w:hAnsi="Calibri" w:cs="Times New Roman"/>
+                <w:color w:val="000000"/>
+              </w:rPr>
+              <w:t>0.66</w:t>
+            </w:r>
+          </w:p>
+        </w:tc>
+      </w:tr>
+    </w:tbl>
+    <w:p>
+      <w:pPr>
+        <w:rPr>
+          <w:rFonts w:ascii="Times New Roman" w:eastAsiaTheme="minorEastAsia" w:hAnsi="Times New Roman" w:cs="Times New Roman"/>
           <w:sz w:val="24"/>
           <w:szCs w:val="24"/>
         </w:rPr>
@@ -1129,7 +3564,7 @@
     <w:p>
       <w:pPr>
         <w:rPr>
-          <w:rFonts w:ascii="Times New Roman" w:hAnsi="Times New Roman" w:cs="Times New Roman"/>
+          <w:rFonts w:ascii="Times New Roman" w:eastAsiaTheme="minorEastAsia" w:hAnsi="Times New Roman" w:cs="Times New Roman"/>
           <w:sz w:val="24"/>
           <w:szCs w:val="24"/>
         </w:rPr>
@@ -1137,17 +3572,341 @@
       <w:r>
         <w:rPr>
           <w:rFonts w:ascii="Times New Roman" w:hAnsi="Times New Roman" w:cs="Times New Roman"/>
-          <w:b/>
-          <w:sz w:val="24"/>
-          <w:szCs w:val="24"/>
-        </w:rPr>
-        <w:t>Conclusion</w:t>
+          <w:sz w:val="24"/>
+          <w:szCs w:val="24"/>
+        </w:rPr>
+        <w:t xml:space="preserve">Plotting this function, its apparent that this is best fitted with a sinusoidal function. By taking values for max, min, oscillation amplitude, and the function of cosine squared, a very good fit was made with an R-Squared value of 0.9972. This function is </w:t>
+      </w:r>
+      <m:oMath>
+        <m:r>
+          <w:rPr>
+            <w:rFonts w:ascii="Cambria Math" w:hAnsi="Cambria Math" w:cs="Times New Roman"/>
+            <w:sz w:val="24"/>
+            <w:szCs w:val="24"/>
+          </w:rPr>
+          <m:t>0.08+</m:t>
+        </m:r>
+        <m:d>
+          <m:dPr>
+            <m:ctrlPr>
+              <w:rPr>
+                <w:rFonts w:ascii="Cambria Math" w:hAnsi="Cambria Math" w:cs="Times New Roman"/>
+                <w:i/>
+                <w:sz w:val="24"/>
+                <w:szCs w:val="24"/>
+              </w:rPr>
+            </m:ctrlPr>
+          </m:dPr>
+          <m:e>
+            <m:r>
+              <w:rPr>
+                <w:rFonts w:ascii="Cambria Math" w:hAnsi="Cambria Math" w:cs="Times New Roman"/>
+                <w:sz w:val="24"/>
+                <w:szCs w:val="24"/>
+              </w:rPr>
+              <m:t>0.96-0.08</m:t>
+            </m:r>
+          </m:e>
+        </m:d>
+        <m:sSup>
+          <m:sSupPr>
+            <m:ctrlPr>
+              <w:rPr>
+                <w:rFonts w:ascii="Cambria Math" w:hAnsi="Cambria Math" w:cs="Times New Roman"/>
+                <w:sz w:val="24"/>
+                <w:szCs w:val="24"/>
+              </w:rPr>
+            </m:ctrlPr>
+          </m:sSupPr>
+          <m:e>
+            <m:r>
+              <m:rPr>
+                <m:sty m:val="p"/>
+              </m:rPr>
+              <w:rPr>
+                <w:rFonts w:ascii="Cambria Math" w:hAnsi="Cambria Math" w:cs="Times New Roman"/>
+                <w:sz w:val="24"/>
+                <w:szCs w:val="24"/>
+              </w:rPr>
+              <m:t>cos⁡</m:t>
+            </m:r>
+            <m:r>
+              <w:rPr>
+                <w:rFonts w:ascii="Cambria Math" w:hAnsi="Cambria Math" w:cs="Times New Roman"/>
+                <w:sz w:val="24"/>
+                <w:szCs w:val="24"/>
+              </w:rPr>
+              <m:t>(</m:t>
+            </m:r>
+            <m:d>
+              <m:dPr>
+                <m:ctrlPr>
+                  <w:rPr>
+                    <w:rFonts w:ascii="Cambria Math" w:hAnsi="Cambria Math" w:cs="Times New Roman"/>
+                    <w:i/>
+                    <w:sz w:val="24"/>
+                    <w:szCs w:val="24"/>
+                  </w:rPr>
+                </m:ctrlPr>
+              </m:dPr>
+              <m:e>
+                <m:r>
+                  <w:rPr>
+                    <w:rFonts w:ascii="Cambria Math" w:hAnsi="Cambria Math" w:cs="Times New Roman"/>
+                    <w:sz w:val="24"/>
+                    <w:szCs w:val="24"/>
+                  </w:rPr>
+                  <m:t>θ-50</m:t>
+                </m:r>
+              </m:e>
+            </m:d>
+            <m:r>
+              <w:rPr>
+                <w:rFonts w:ascii="Cambria Math" w:hAnsi="Cambria Math" w:cs="Times New Roman"/>
+                <w:sz w:val="24"/>
+                <w:szCs w:val="24"/>
+              </w:rPr>
+              <m:t>*</m:t>
+            </m:r>
+            <m:f>
+              <m:fPr>
+                <m:ctrlPr>
+                  <w:rPr>
+                    <w:rFonts w:ascii="Cambria Math" w:hAnsi="Cambria Math" w:cs="Times New Roman"/>
+                    <w:i/>
+                    <w:sz w:val="24"/>
+                    <w:szCs w:val="24"/>
+                  </w:rPr>
+                </m:ctrlPr>
+              </m:fPr>
+              <m:num>
+                <m:r>
+                  <w:rPr>
+                    <w:rFonts w:ascii="Cambria Math" w:hAnsi="Cambria Math" w:cs="Times New Roman"/>
+                    <w:sz w:val="24"/>
+                    <w:szCs w:val="24"/>
+                  </w:rPr>
+                  <m:t>π</m:t>
+                </m:r>
+              </m:num>
+              <m:den>
+                <m:r>
+                  <w:rPr>
+                    <w:rFonts w:ascii="Cambria Math" w:hAnsi="Cambria Math" w:cs="Times New Roman"/>
+                    <w:sz w:val="24"/>
+                    <w:szCs w:val="24"/>
+                  </w:rPr>
+                  <m:t>180</m:t>
+                </m:r>
+              </m:den>
+            </m:f>
+            <m:r>
+              <w:rPr>
+                <w:rFonts w:ascii="Cambria Math" w:hAnsi="Cambria Math" w:cs="Times New Roman"/>
+                <w:sz w:val="24"/>
+                <w:szCs w:val="24"/>
+              </w:rPr>
+              <m:t>)</m:t>
+            </m:r>
+          </m:e>
+          <m:sup>
+            <m:r>
+              <w:rPr>
+                <w:rFonts w:ascii="Cambria Math" w:hAnsi="Cambria Math" w:cs="Times New Roman"/>
+                <w:sz w:val="24"/>
+                <w:szCs w:val="24"/>
+              </w:rPr>
+              <m:t>2</m:t>
+            </m:r>
+          </m:sup>
+        </m:sSup>
+      </m:oMath>
+      <w:r>
+        <w:rPr>
+          <w:rFonts w:ascii="Times New Roman" w:eastAsiaTheme="minorEastAsia" w:hAnsi="Times New Roman" w:cs="Times New Roman"/>
+          <w:sz w:val="24"/>
+          <w:szCs w:val="24"/>
+        </w:rPr>
+        <w:t>. Both functions are plotted here:</w:t>
       </w:r>
     </w:p>
     <w:p>
       <w:pPr>
         <w:rPr>
           <w:rFonts w:ascii="Times New Roman" w:hAnsi="Times New Roman" w:cs="Times New Roman"/>
+          <w:sz w:val="24"/>
+          <w:szCs w:val="24"/>
+        </w:rPr>
+      </w:pPr>
+      <w:r>
+        <w:rPr>
+          <w:noProof/>
+        </w:rPr>
+        <w:drawing>
+          <wp:inline distT="0" distB="0" distL="0" distR="0" wp14:anchorId="4EA9FDF8" wp14:editId="6D0EB583">
+            <wp:extent cx="4572000" cy="2743200"/>
+            <wp:effectExtent l="0" t="0" r="0" b="0"/>
+            <wp:docPr id="1" name="Chart 1">
+              <a:extLst xmlns:a="http://schemas.openxmlformats.org/drawingml/2006/main">
+                <a:ext uri="{FF2B5EF4-FFF2-40B4-BE49-F238E27FC236}">
+                  <a16:creationId xmlns:a16="http://schemas.microsoft.com/office/drawing/2014/main" id="{55EF2A1C-004A-49D1-AADA-F512A9D31972}"/>
+                </a:ext>
+              </a:extLst>
+            </wp:docPr>
+            <wp:cNvGraphicFramePr/>
+            <a:graphic xmlns:a="http://schemas.openxmlformats.org/drawingml/2006/main">
+              <a:graphicData uri="http://schemas.openxmlformats.org/drawingml/2006/chart">
+                <c:chart xmlns:c="http://schemas.openxmlformats.org/drawingml/2006/chart" xmlns:r="http://schemas.openxmlformats.org/officeDocument/2006/relationships" r:id="rId5"/>
+              </a:graphicData>
+            </a:graphic>
+          </wp:inline>
+        </w:drawing>
+      </w:r>
+    </w:p>
+    <w:p>
+      <w:pPr>
+        <w:rPr>
+          <w:rFonts w:ascii="Times New Roman" w:hAnsi="Times New Roman" w:cs="Times New Roman"/>
+          <w:sz w:val="24"/>
+          <w:szCs w:val="24"/>
+        </w:rPr>
+      </w:pPr>
+      <w:r>
+        <w:rPr>
+          <w:rFonts w:ascii="Times New Roman" w:hAnsi="Times New Roman" w:cs="Times New Roman"/>
+          <w:sz w:val="24"/>
+          <w:szCs w:val="24"/>
+        </w:rPr>
+        <w:t>This is quite nice, and if you were to remove the background, the function approaches zero, meaning that the theory of rejecting all light with orthogonally oriented polarizations can be observed. Something else that’s good to see is that this cosine squared function matches with the equation of intensity seen in the introduction.</w:t>
+      </w:r>
+    </w:p>
+    <w:p>
+      <w:pPr>
+        <w:rPr>
+          <w:rFonts w:ascii="Times New Roman" w:hAnsi="Times New Roman" w:cs="Times New Roman"/>
+          <w:sz w:val="24"/>
+          <w:szCs w:val="24"/>
+        </w:rPr>
+      </w:pPr>
+      <w:r>
+        <w:rPr>
+          <w:rFonts w:ascii="Times New Roman" w:hAnsi="Times New Roman" w:cs="Times New Roman"/>
+          <w:sz w:val="24"/>
+          <w:szCs w:val="24"/>
+        </w:rPr>
+        <w:t xml:space="preserve">A quarter wave plate and a second polarizer are </w:t>
+      </w:r>
+      <w:r>
+        <w:rPr>
+          <w:rFonts w:ascii="Times New Roman" w:hAnsi="Times New Roman" w:cs="Times New Roman"/>
+          <w:sz w:val="24"/>
+          <w:szCs w:val="24"/>
+        </w:rPr>
+        <w:t xml:space="preserve">then introduced for analysis of the effect of the plate. The first polarizer was put into place and rotated until the highest power could be read on the meter, then a second polarizer was put into place and rotated until the least light was transmitted. In this way, the difference in orientation of the two is known to be 90 degrees. Now a quarter wave plate is placed between the two polarizers and rotated until rotationally positioned in a way to produce minimum and maximum power readings at the exit of the second polarizer. These angles were read out from tick marks on the outside of the quarter wave plate holder, and were found to be between -6 to -10 degrees for a minimum power of 0.01 x 10 </w:t>
+      </w:r>
+      <w:proofErr w:type="spellStart"/>
+      <w:r>
+        <w:rPr>
+          <w:rFonts w:ascii="Times New Roman" w:hAnsi="Times New Roman" w:cs="Times New Roman"/>
+          <w:sz w:val="24"/>
+          <w:szCs w:val="24"/>
+        </w:rPr>
+        <w:t>uW</w:t>
+      </w:r>
+      <w:proofErr w:type="spellEnd"/>
+      <w:r>
+        <w:rPr>
+          <w:rFonts w:ascii="Times New Roman" w:hAnsi="Times New Roman" w:cs="Times New Roman"/>
+          <w:sz w:val="24"/>
+          <w:szCs w:val="24"/>
+        </w:rPr>
+        <w:t xml:space="preserve">, and between 34 and 40 degrees for a maximum power of 0.4 x 10 </w:t>
+      </w:r>
+      <w:proofErr w:type="spellStart"/>
+      <w:r>
+        <w:rPr>
+          <w:rFonts w:ascii="Times New Roman" w:hAnsi="Times New Roman" w:cs="Times New Roman"/>
+          <w:sz w:val="24"/>
+          <w:szCs w:val="24"/>
+        </w:rPr>
+        <w:t>uW</w:t>
+      </w:r>
+      <w:proofErr w:type="spellEnd"/>
+      <w:r>
+        <w:rPr>
+          <w:rFonts w:ascii="Times New Roman" w:hAnsi="Times New Roman" w:cs="Times New Roman"/>
+          <w:sz w:val="24"/>
+          <w:szCs w:val="24"/>
+        </w:rPr>
+        <w:t xml:space="preserve">. Taking the average of angles for each point returns about -8 and 37 degrees for the minimum and </w:t>
+      </w:r>
+      <w:proofErr w:type="spellStart"/>
+      <w:r>
+        <w:rPr>
+          <w:rFonts w:ascii="Times New Roman" w:hAnsi="Times New Roman" w:cs="Times New Roman"/>
+          <w:sz w:val="24"/>
+          <w:szCs w:val="24"/>
+        </w:rPr>
+        <w:t>maximimum</w:t>
+      </w:r>
+      <w:proofErr w:type="spellEnd"/>
+      <w:r>
+        <w:rPr>
+          <w:rFonts w:ascii="Times New Roman" w:hAnsi="Times New Roman" w:cs="Times New Roman"/>
+          <w:sz w:val="24"/>
+          <w:szCs w:val="24"/>
+        </w:rPr>
+        <w:t xml:space="preserve"> points of transmission, the difference of which is about 45 degrees. This result is again very nice as it fits our theory from the introduction. An angle of 45 degrees results in a maximum for our intensity function after a quarter wave plate. Overall the system decreases the intensity by 36%.</w:t>
+      </w:r>
+    </w:p>
+    <w:p>
+      <w:pPr>
+        <w:rPr>
+          <w:rFonts w:ascii="Times New Roman" w:hAnsi="Times New Roman" w:cs="Times New Roman"/>
+          <w:sz w:val="24"/>
+          <w:szCs w:val="24"/>
+        </w:rPr>
+      </w:pPr>
+      <w:r>
+        <w:rPr>
+          <w:rFonts w:ascii="Times New Roman" w:hAnsi="Times New Roman" w:cs="Times New Roman"/>
+          <w:sz w:val="24"/>
+          <w:szCs w:val="24"/>
+        </w:rPr>
+        <w:lastRenderedPageBreak/>
+        <w:t xml:space="preserve">It’s likely that our eyes have a higher resolution when using a lamp than the power meter does when using a laser, but this wasn’t tested in the lab. </w:t>
+      </w:r>
+      <w:r>
+        <w:rPr>
+          <w:rFonts w:ascii="Times New Roman" w:hAnsi="Times New Roman" w:cs="Times New Roman"/>
+          <w:sz w:val="24"/>
+          <w:szCs w:val="24"/>
+        </w:rPr>
+        <w:t>What would have been interesting is to maintain the orientation of the last polarizer and instead slide it along the optical axis in very small increments. What’s likely to have been observed is that a maximum could be found, as the vector is then rotating, it’s polarization is time dependent and will be aligned in a single direction at distances separated by integer wavelengths. In the same token, there should then also be an orientation of the second polarizer which transmits all of the wave through the system.</w:t>
+      </w:r>
+    </w:p>
+    <w:p>
+      <w:pPr>
+        <w:rPr>
+          <w:rFonts w:ascii="Times New Roman" w:eastAsiaTheme="minorEastAsia" w:hAnsi="Times New Roman" w:cs="Times New Roman"/>
+          <w:sz w:val="24"/>
+          <w:szCs w:val="24"/>
+        </w:rPr>
+      </w:pPr>
+      <w:r>
+        <w:rPr>
+          <w:rFonts w:ascii="Times New Roman" w:hAnsi="Times New Roman" w:cs="Times New Roman"/>
+          <w:b/>
+          <w:sz w:val="24"/>
+          <w:szCs w:val="24"/>
+        </w:rPr>
+        <w:t>Conclusion</w:t>
+      </w:r>
+    </w:p>
+    <w:p>
+      <w:pPr>
+        <w:rPr>
+          <w:rFonts w:ascii="Times New Roman" w:hAnsi="Times New Roman" w:cs="Times New Roman"/>
           <w:strike/>
           <w:sz w:val="24"/>
           <w:szCs w:val="24"/>
@@ -1160,7 +3919,18 @@
           <w:sz w:val="24"/>
           <w:szCs w:val="24"/>
         </w:rPr>
-        <w:t xml:space="preserve">The parabolical longitudinal shift in focal lengths was seen to be negative when light passed through increasing radial displacements of the lens. The fit of the data was very good with R-Squared values of 0.9941 when the planar side of the lens faced the object, and 0.9983 for when the lenses’ orientation was reversed. However, the fitting parameters seemed to be a factor of 1000 off from the calculated value of S, where the second order factor of the fit was -0.0015 and S was </w:t>
+        <w:t>The parabolical longitudinal shift in focal lengths was seen to be negative when light passed through increasing radial displacements of the lens. The fit of the data was very good with R-Squared values of 0.9941 when the planar side of the lens faced the object, and 0.9983 for when the lenses’ orientation was reversed. However, the fitting parameters seemed to be a factor of 1000 off from t</w:t>
+      </w:r>
+      <w:bookmarkStart w:id="0" w:name="_GoBack"/>
+      <w:bookmarkEnd w:id="0"/>
+      <w:r>
+        <w:rPr>
+          <w:rFonts w:ascii="Times New Roman" w:hAnsi="Times New Roman" w:cs="Times New Roman"/>
+          <w:strike/>
+          <w:sz w:val="24"/>
+          <w:szCs w:val="24"/>
+        </w:rPr>
+        <w:t xml:space="preserve">he calculated value of S, where the second order factor of the fit was -0.0015 and S was </w:t>
       </w:r>
       <w:r>
         <w:rPr>
@@ -1828,6 +4598,1188 @@
 </w:styles>
 </file>
 
+<file path=word/charts/chart1.xml><?xml version="1.0" encoding="utf-8"?>
+<c:chartSpace xmlns:c="http://schemas.openxmlformats.org/drawingml/2006/chart" xmlns:a="http://schemas.openxmlformats.org/drawingml/2006/main" xmlns:r="http://schemas.openxmlformats.org/officeDocument/2006/relationships" xmlns:c16r2="http://schemas.microsoft.com/office/drawing/2015/06/chart">
+  <c:date1904 val="0"/>
+  <c:lang val="en-US"/>
+  <c:roundedCorners val="0"/>
+  <mc:AlternateContent xmlns:mc="http://schemas.openxmlformats.org/markup-compatibility/2006">
+    <mc:Choice xmlns:c14="http://schemas.microsoft.com/office/drawing/2007/8/2/chart" Requires="c14">
+      <c14:style val="102"/>
+    </mc:Choice>
+    <mc:Fallback>
+      <c:style val="2"/>
+    </mc:Fallback>
+  </mc:AlternateContent>
+  <c:chart>
+    <c:title>
+      <c:tx>
+        <c:rich>
+          <a:bodyPr rot="0" spcFirstLastPara="1" vertOverflow="ellipsis" vert="horz" wrap="square" anchor="ctr" anchorCtr="1"/>
+          <a:lstStyle/>
+          <a:p>
+            <a:pPr>
+              <a:defRPr sz="1400" b="0" i="0" u="none" strike="noStrike" kern="1200" spc="0" baseline="0">
+                <a:solidFill>
+                  <a:schemeClr val="tx1">
+                    <a:lumMod val="65000"/>
+                    <a:lumOff val="35000"/>
+                  </a:schemeClr>
+                </a:solidFill>
+                <a:latin typeface="+mn-lt"/>
+                <a:ea typeface="+mn-ea"/>
+                <a:cs typeface="+mn-cs"/>
+              </a:defRPr>
+            </a:pPr>
+            <a:r>
+              <a:rPr lang="en-US"/>
+              <a:t>Power</a:t>
+            </a:r>
+          </a:p>
+        </c:rich>
+      </c:tx>
+      <c:overlay val="0"/>
+      <c:spPr>
+        <a:noFill/>
+        <a:ln>
+          <a:noFill/>
+        </a:ln>
+        <a:effectLst/>
+      </c:spPr>
+      <c:txPr>
+        <a:bodyPr rot="0" spcFirstLastPara="1" vertOverflow="ellipsis" vert="horz" wrap="square" anchor="ctr" anchorCtr="1"/>
+        <a:lstStyle/>
+        <a:p>
+          <a:pPr>
+            <a:defRPr sz="1400" b="0" i="0" u="none" strike="noStrike" kern="1200" spc="0" baseline="0">
+              <a:solidFill>
+                <a:schemeClr val="tx1">
+                  <a:lumMod val="65000"/>
+                  <a:lumOff val="35000"/>
+                </a:schemeClr>
+              </a:solidFill>
+              <a:latin typeface="+mn-lt"/>
+              <a:ea typeface="+mn-ea"/>
+              <a:cs typeface="+mn-cs"/>
+            </a:defRPr>
+          </a:pPr>
+          <a:endParaRPr lang="en-US"/>
+        </a:p>
+      </c:txPr>
+    </c:title>
+    <c:autoTitleDeleted val="0"/>
+    <c:plotArea>
+      <c:layout/>
+      <c:scatterChart>
+        <c:scatterStyle val="lineMarker"/>
+        <c:varyColors val="0"/>
+        <c:ser>
+          <c:idx val="0"/>
+          <c:order val="0"/>
+          <c:tx>
+            <c:strRef>
+              <c:f>Sheet1!$B$5</c:f>
+              <c:strCache>
+                <c:ptCount val="1"/>
+                <c:pt idx="0">
+                  <c:v>Intensity</c:v>
+                </c:pt>
+              </c:strCache>
+            </c:strRef>
+          </c:tx>
+          <c:spPr>
+            <a:ln w="19050" cap="rnd">
+              <a:solidFill>
+                <a:schemeClr val="accent1"/>
+              </a:solidFill>
+              <a:round/>
+            </a:ln>
+            <a:effectLst/>
+          </c:spPr>
+          <c:marker>
+            <c:symbol val="circle"/>
+            <c:size val="5"/>
+            <c:spPr>
+              <a:solidFill>
+                <a:schemeClr val="accent1"/>
+              </a:solidFill>
+              <a:ln w="9525">
+                <a:solidFill>
+                  <a:schemeClr val="accent1"/>
+                </a:solidFill>
+              </a:ln>
+              <a:effectLst/>
+            </c:spPr>
+          </c:marker>
+          <c:xVal>
+            <c:numRef>
+              <c:f>Sheet1!$A$6:$A$23</c:f>
+              <c:numCache>
+                <c:formatCode>General</c:formatCode>
+                <c:ptCount val="18"/>
+                <c:pt idx="0">
+                  <c:v>-85</c:v>
+                </c:pt>
+                <c:pt idx="1">
+                  <c:v>-75</c:v>
+                </c:pt>
+                <c:pt idx="2">
+                  <c:v>-65</c:v>
+                </c:pt>
+                <c:pt idx="3">
+                  <c:v>-55</c:v>
+                </c:pt>
+                <c:pt idx="4">
+                  <c:v>-45</c:v>
+                </c:pt>
+                <c:pt idx="5">
+                  <c:v>-35</c:v>
+                </c:pt>
+                <c:pt idx="6">
+                  <c:v>-25</c:v>
+                </c:pt>
+                <c:pt idx="7">
+                  <c:v>-15</c:v>
+                </c:pt>
+                <c:pt idx="8">
+                  <c:v>-5</c:v>
+                </c:pt>
+                <c:pt idx="9">
+                  <c:v>5</c:v>
+                </c:pt>
+                <c:pt idx="10">
+                  <c:v>15</c:v>
+                </c:pt>
+                <c:pt idx="11">
+                  <c:v>25</c:v>
+                </c:pt>
+                <c:pt idx="12">
+                  <c:v>35</c:v>
+                </c:pt>
+                <c:pt idx="13">
+                  <c:v>45</c:v>
+                </c:pt>
+                <c:pt idx="14">
+                  <c:v>55</c:v>
+                </c:pt>
+                <c:pt idx="15">
+                  <c:v>65</c:v>
+                </c:pt>
+                <c:pt idx="16">
+                  <c:v>75</c:v>
+                </c:pt>
+                <c:pt idx="17">
+                  <c:v>85</c:v>
+                </c:pt>
+              </c:numCache>
+            </c:numRef>
+          </c:xVal>
+          <c:yVal>
+            <c:numRef>
+              <c:f>Sheet1!$B$6:$B$23</c:f>
+              <c:numCache>
+                <c:formatCode>General</c:formatCode>
+                <c:ptCount val="18"/>
+                <c:pt idx="0">
+                  <c:v>0.47499999999999998</c:v>
+                </c:pt>
+                <c:pt idx="1">
+                  <c:v>0.34</c:v>
+                </c:pt>
+                <c:pt idx="2">
+                  <c:v>0.215</c:v>
+                </c:pt>
+                <c:pt idx="3">
+                  <c:v>0.125</c:v>
+                </c:pt>
+                <c:pt idx="4">
+                  <c:v>0.08</c:v>
+                </c:pt>
+                <c:pt idx="5">
+                  <c:v>0.09</c:v>
+                </c:pt>
+                <c:pt idx="6">
+                  <c:v>0.15</c:v>
+                </c:pt>
+                <c:pt idx="7">
+                  <c:v>0.26500000000000001</c:v>
+                </c:pt>
+                <c:pt idx="8">
+                  <c:v>0.41499999999999998</c:v>
+                </c:pt>
+                <c:pt idx="9">
+                  <c:v>0.52500000000000002</c:v>
+                </c:pt>
+                <c:pt idx="10">
+                  <c:v>0.71</c:v>
+                </c:pt>
+                <c:pt idx="11">
+                  <c:v>0.82</c:v>
+                </c:pt>
+                <c:pt idx="12">
+                  <c:v>0.87</c:v>
+                </c:pt>
+                <c:pt idx="13">
+                  <c:v>0.96</c:v>
+                </c:pt>
+                <c:pt idx="14">
+                  <c:v>0.98</c:v>
+                </c:pt>
+                <c:pt idx="15">
+                  <c:v>0.88</c:v>
+                </c:pt>
+                <c:pt idx="16">
+                  <c:v>0.78</c:v>
+                </c:pt>
+                <c:pt idx="17">
+                  <c:v>0.66</c:v>
+                </c:pt>
+              </c:numCache>
+            </c:numRef>
+          </c:yVal>
+          <c:smooth val="0"/>
+          <c:extLst>
+            <c:ext xmlns:c16="http://schemas.microsoft.com/office/drawing/2014/chart" uri="{C3380CC4-5D6E-409C-BE32-E72D297353CC}">
+              <c16:uniqueId val="{00000000-CD45-4618-A8A7-3A9D67210F90}"/>
+            </c:ext>
+          </c:extLst>
+        </c:ser>
+        <c:ser>
+          <c:idx val="1"/>
+          <c:order val="1"/>
+          <c:tx>
+            <c:strRef>
+              <c:f>Sheet1!$C$5</c:f>
+              <c:strCache>
+                <c:ptCount val="1"/>
+                <c:pt idx="0">
+                  <c:v>cos^2</c:v>
+                </c:pt>
+              </c:strCache>
+            </c:strRef>
+          </c:tx>
+          <c:spPr>
+            <a:ln w="19050" cap="rnd">
+              <a:solidFill>
+                <a:schemeClr val="accent2"/>
+              </a:solidFill>
+              <a:round/>
+            </a:ln>
+            <a:effectLst/>
+          </c:spPr>
+          <c:marker>
+            <c:symbol val="circle"/>
+            <c:size val="5"/>
+            <c:spPr>
+              <a:solidFill>
+                <a:schemeClr val="accent2"/>
+              </a:solidFill>
+              <a:ln w="9525">
+                <a:solidFill>
+                  <a:schemeClr val="accent2"/>
+                </a:solidFill>
+              </a:ln>
+              <a:effectLst/>
+            </c:spPr>
+          </c:marker>
+          <c:xVal>
+            <c:numRef>
+              <c:f>Sheet1!$A$6:$A$23</c:f>
+              <c:numCache>
+                <c:formatCode>General</c:formatCode>
+                <c:ptCount val="18"/>
+                <c:pt idx="0">
+                  <c:v>-85</c:v>
+                </c:pt>
+                <c:pt idx="1">
+                  <c:v>-75</c:v>
+                </c:pt>
+                <c:pt idx="2">
+                  <c:v>-65</c:v>
+                </c:pt>
+                <c:pt idx="3">
+                  <c:v>-55</c:v>
+                </c:pt>
+                <c:pt idx="4">
+                  <c:v>-45</c:v>
+                </c:pt>
+                <c:pt idx="5">
+                  <c:v>-35</c:v>
+                </c:pt>
+                <c:pt idx="6">
+                  <c:v>-25</c:v>
+                </c:pt>
+                <c:pt idx="7">
+                  <c:v>-15</c:v>
+                </c:pt>
+                <c:pt idx="8">
+                  <c:v>-5</c:v>
+                </c:pt>
+                <c:pt idx="9">
+                  <c:v>5</c:v>
+                </c:pt>
+                <c:pt idx="10">
+                  <c:v>15</c:v>
+                </c:pt>
+                <c:pt idx="11">
+                  <c:v>25</c:v>
+                </c:pt>
+                <c:pt idx="12">
+                  <c:v>35</c:v>
+                </c:pt>
+                <c:pt idx="13">
+                  <c:v>45</c:v>
+                </c:pt>
+                <c:pt idx="14">
+                  <c:v>55</c:v>
+                </c:pt>
+                <c:pt idx="15">
+                  <c:v>65</c:v>
+                </c:pt>
+                <c:pt idx="16">
+                  <c:v>75</c:v>
+                </c:pt>
+                <c:pt idx="17">
+                  <c:v>85</c:v>
+                </c:pt>
+              </c:numCache>
+            </c:numRef>
+          </c:xVal>
+          <c:yVal>
+            <c:numRef>
+              <c:f>Sheet1!$C$6:$C$23</c:f>
+              <c:numCache>
+                <c:formatCode>General</c:formatCode>
+                <c:ptCount val="18"/>
+                <c:pt idx="0">
+                  <c:v>0.48930715155258475</c:v>
+                </c:pt>
+                <c:pt idx="1">
+                  <c:v>0.34103587704664795</c:v>
+                </c:pt>
+                <c:pt idx="2">
+                  <c:v>0.21435031699804108</c:v>
+                </c:pt>
+                <c:pt idx="3">
+                  <c:v>0.12453061962836645</c:v>
+                </c:pt>
+                <c:pt idx="4">
+                  <c:v>8.2410366037959717E-2</c:v>
+                </c:pt>
+                <c:pt idx="5">
+                  <c:v>9.3069880438561556E-2</c:v>
+                </c:pt>
+                <c:pt idx="6">
+                  <c:v>0.15522346807578169</c:v>
+                </c:pt>
+                <c:pt idx="7">
+                  <c:v>0.26137448899131183</c:v>
+                </c:pt>
+                <c:pt idx="8">
+                  <c:v>0.39871956344052045</c:v>
+                </c:pt>
+                <c:pt idx="9">
+                  <c:v>0.55069284844741528</c:v>
+                </c:pt>
+                <c:pt idx="10">
+                  <c:v>0.69896412295335208</c:v>
+                </c:pt>
+                <c:pt idx="11">
+                  <c:v>0.82564968300195885</c:v>
+                </c:pt>
+                <c:pt idx="12">
+                  <c:v>0.9154693803716335</c:v>
+                </c:pt>
+                <c:pt idx="13">
+                  <c:v>0.95758963396204011</c:v>
+                </c:pt>
+                <c:pt idx="14">
+                  <c:v>0.94693011956143835</c:v>
+                </c:pt>
+                <c:pt idx="15">
+                  <c:v>0.88477653192421823</c:v>
+                </c:pt>
+                <c:pt idx="16">
+                  <c:v>0.77862551100868826</c:v>
+                </c:pt>
+                <c:pt idx="17">
+                  <c:v>0.64128043655947953</c:v>
+                </c:pt>
+              </c:numCache>
+            </c:numRef>
+          </c:yVal>
+          <c:smooth val="0"/>
+          <c:extLst>
+            <c:ext xmlns:c16="http://schemas.microsoft.com/office/drawing/2014/chart" uri="{C3380CC4-5D6E-409C-BE32-E72D297353CC}">
+              <c16:uniqueId val="{00000001-CD45-4618-A8A7-3A9D67210F90}"/>
+            </c:ext>
+          </c:extLst>
+        </c:ser>
+        <c:dLbls>
+          <c:showLegendKey val="0"/>
+          <c:showVal val="0"/>
+          <c:showCatName val="0"/>
+          <c:showSerName val="0"/>
+          <c:showPercent val="0"/>
+          <c:showBubbleSize val="0"/>
+        </c:dLbls>
+        <c:axId val="186581560"/>
+        <c:axId val="396408368"/>
+      </c:scatterChart>
+      <c:valAx>
+        <c:axId val="186581560"/>
+        <c:scaling>
+          <c:orientation val="minMax"/>
+        </c:scaling>
+        <c:delete val="0"/>
+        <c:axPos val="b"/>
+        <c:majorGridlines>
+          <c:spPr>
+            <a:ln w="9525" cap="flat" cmpd="sng" algn="ctr">
+              <a:solidFill>
+                <a:schemeClr val="tx1">
+                  <a:lumMod val="15000"/>
+                  <a:lumOff val="85000"/>
+                </a:schemeClr>
+              </a:solidFill>
+              <a:round/>
+            </a:ln>
+            <a:effectLst/>
+          </c:spPr>
+        </c:majorGridlines>
+        <c:numFmt formatCode="General" sourceLinked="1"/>
+        <c:majorTickMark val="none"/>
+        <c:minorTickMark val="none"/>
+        <c:tickLblPos val="nextTo"/>
+        <c:spPr>
+          <a:noFill/>
+          <a:ln w="9525" cap="flat" cmpd="sng" algn="ctr">
+            <a:solidFill>
+              <a:schemeClr val="tx1">
+                <a:lumMod val="25000"/>
+                <a:lumOff val="75000"/>
+              </a:schemeClr>
+            </a:solidFill>
+            <a:round/>
+          </a:ln>
+          <a:effectLst/>
+        </c:spPr>
+        <c:txPr>
+          <a:bodyPr rot="-60000000" spcFirstLastPara="1" vertOverflow="ellipsis" vert="horz" wrap="square" anchor="ctr" anchorCtr="1"/>
+          <a:lstStyle/>
+          <a:p>
+            <a:pPr>
+              <a:defRPr sz="900" b="0" i="0" u="none" strike="noStrike" kern="1200" baseline="0">
+                <a:solidFill>
+                  <a:schemeClr val="tx1">
+                    <a:lumMod val="65000"/>
+                    <a:lumOff val="35000"/>
+                  </a:schemeClr>
+                </a:solidFill>
+                <a:latin typeface="+mn-lt"/>
+                <a:ea typeface="+mn-ea"/>
+                <a:cs typeface="+mn-cs"/>
+              </a:defRPr>
+            </a:pPr>
+            <a:endParaRPr lang="en-US"/>
+          </a:p>
+        </c:txPr>
+        <c:crossAx val="396408368"/>
+        <c:crosses val="autoZero"/>
+        <c:crossBetween val="midCat"/>
+      </c:valAx>
+      <c:valAx>
+        <c:axId val="396408368"/>
+        <c:scaling>
+          <c:orientation val="minMax"/>
+        </c:scaling>
+        <c:delete val="0"/>
+        <c:axPos val="l"/>
+        <c:majorGridlines>
+          <c:spPr>
+            <a:ln w="9525" cap="flat" cmpd="sng" algn="ctr">
+              <a:solidFill>
+                <a:schemeClr val="tx1">
+                  <a:lumMod val="15000"/>
+                  <a:lumOff val="85000"/>
+                </a:schemeClr>
+              </a:solidFill>
+              <a:round/>
+            </a:ln>
+            <a:effectLst/>
+          </c:spPr>
+        </c:majorGridlines>
+        <c:numFmt formatCode="General" sourceLinked="1"/>
+        <c:majorTickMark val="none"/>
+        <c:minorTickMark val="none"/>
+        <c:tickLblPos val="nextTo"/>
+        <c:spPr>
+          <a:noFill/>
+          <a:ln w="9525" cap="flat" cmpd="sng" algn="ctr">
+            <a:solidFill>
+              <a:schemeClr val="tx1">
+                <a:lumMod val="25000"/>
+                <a:lumOff val="75000"/>
+              </a:schemeClr>
+            </a:solidFill>
+            <a:round/>
+          </a:ln>
+          <a:effectLst/>
+        </c:spPr>
+        <c:txPr>
+          <a:bodyPr rot="-60000000" spcFirstLastPara="1" vertOverflow="ellipsis" vert="horz" wrap="square" anchor="ctr" anchorCtr="1"/>
+          <a:lstStyle/>
+          <a:p>
+            <a:pPr>
+              <a:defRPr sz="900" b="0" i="0" u="none" strike="noStrike" kern="1200" baseline="0">
+                <a:solidFill>
+                  <a:schemeClr val="tx1">
+                    <a:lumMod val="65000"/>
+                    <a:lumOff val="35000"/>
+                  </a:schemeClr>
+                </a:solidFill>
+                <a:latin typeface="+mn-lt"/>
+                <a:ea typeface="+mn-ea"/>
+                <a:cs typeface="+mn-cs"/>
+              </a:defRPr>
+            </a:pPr>
+            <a:endParaRPr lang="en-US"/>
+          </a:p>
+        </c:txPr>
+        <c:crossAx val="186581560"/>
+        <c:crosses val="autoZero"/>
+        <c:crossBetween val="midCat"/>
+      </c:valAx>
+      <c:spPr>
+        <a:noFill/>
+        <a:ln>
+          <a:noFill/>
+        </a:ln>
+        <a:effectLst/>
+      </c:spPr>
+    </c:plotArea>
+    <c:legend>
+      <c:legendPos val="b"/>
+      <c:overlay val="0"/>
+      <c:spPr>
+        <a:noFill/>
+        <a:ln>
+          <a:noFill/>
+        </a:ln>
+        <a:effectLst/>
+      </c:spPr>
+      <c:txPr>
+        <a:bodyPr rot="0" spcFirstLastPara="1" vertOverflow="ellipsis" vert="horz" wrap="square" anchor="ctr" anchorCtr="1"/>
+        <a:lstStyle/>
+        <a:p>
+          <a:pPr>
+            <a:defRPr sz="900" b="0" i="0" u="none" strike="noStrike" kern="1200" baseline="0">
+              <a:solidFill>
+                <a:schemeClr val="tx1">
+                  <a:lumMod val="65000"/>
+                  <a:lumOff val="35000"/>
+                </a:schemeClr>
+              </a:solidFill>
+              <a:latin typeface="+mn-lt"/>
+              <a:ea typeface="+mn-ea"/>
+              <a:cs typeface="+mn-cs"/>
+            </a:defRPr>
+          </a:pPr>
+          <a:endParaRPr lang="en-US"/>
+        </a:p>
+      </c:txPr>
+    </c:legend>
+    <c:plotVisOnly val="1"/>
+    <c:dispBlanksAs val="gap"/>
+    <c:showDLblsOverMax val="0"/>
+  </c:chart>
+  <c:spPr>
+    <a:solidFill>
+      <a:schemeClr val="bg1"/>
+    </a:solidFill>
+    <a:ln w="9525" cap="flat" cmpd="sng" algn="ctr">
+      <a:solidFill>
+        <a:schemeClr val="tx1">
+          <a:lumMod val="15000"/>
+          <a:lumOff val="85000"/>
+        </a:schemeClr>
+      </a:solidFill>
+      <a:round/>
+    </a:ln>
+    <a:effectLst/>
+  </c:spPr>
+  <c:txPr>
+    <a:bodyPr/>
+    <a:lstStyle/>
+    <a:p>
+      <a:pPr>
+        <a:defRPr/>
+      </a:pPr>
+      <a:endParaRPr lang="en-US"/>
+    </a:p>
+  </c:txPr>
+  <c:externalData r:id="rId3">
+    <c:autoUpdate val="0"/>
+  </c:externalData>
+</c:chartSpace>
+</file>
+
+<file path=word/charts/colors1.xml><?xml version="1.0" encoding="utf-8"?>
+<cs:colorStyle xmlns:cs="http://schemas.microsoft.com/office/drawing/2012/chartStyle" xmlns:a="http://schemas.openxmlformats.org/drawingml/2006/main" meth="cycle" id="10">
+  <a:schemeClr val="accent1"/>
+  <a:schemeClr val="accent2"/>
+  <a:schemeClr val="accent3"/>
+  <a:schemeClr val="accent4"/>
+  <a:schemeClr val="accent5"/>
+  <a:schemeClr val="accent6"/>
+  <cs:variation/>
+  <cs:variation>
+    <a:lumMod val="60000"/>
+  </cs:variation>
+  <cs:variation>
+    <a:lumMod val="80000"/>
+    <a:lumOff val="20000"/>
+  </cs:variation>
+  <cs:variation>
+    <a:lumMod val="80000"/>
+  </cs:variation>
+  <cs:variation>
+    <a:lumMod val="60000"/>
+    <a:lumOff val="40000"/>
+  </cs:variation>
+  <cs:variation>
+    <a:lumMod val="50000"/>
+  </cs:variation>
+  <cs:variation>
+    <a:lumMod val="70000"/>
+    <a:lumOff val="30000"/>
+  </cs:variation>
+  <cs:variation>
+    <a:lumMod val="70000"/>
+  </cs:variation>
+  <cs:variation>
+    <a:lumMod val="50000"/>
+    <a:lumOff val="50000"/>
+  </cs:variation>
+</cs:colorStyle>
+</file>
+
+<file path=word/charts/style1.xml><?xml version="1.0" encoding="utf-8"?>
+<cs:chartStyle xmlns:cs="http://schemas.microsoft.com/office/drawing/2012/chartStyle" xmlns:a="http://schemas.openxmlformats.org/drawingml/2006/main" id="240">
+  <cs:axisTitle>
+    <cs:lnRef idx="0"/>
+    <cs:fillRef idx="0"/>
+    <cs:effectRef idx="0"/>
+    <cs:fontRef idx="minor">
+      <a:schemeClr val="tx1">
+        <a:lumMod val="65000"/>
+        <a:lumOff val="35000"/>
+      </a:schemeClr>
+    </cs:fontRef>
+    <cs:defRPr sz="1000" kern="1200"/>
+  </cs:axisTitle>
+  <cs:categoryAxis>
+    <cs:lnRef idx="0"/>
+    <cs:fillRef idx="0"/>
+    <cs:effectRef idx="0"/>
+    <cs:fontRef idx="minor">
+      <a:schemeClr val="tx1">
+        <a:lumMod val="65000"/>
+        <a:lumOff val="35000"/>
+      </a:schemeClr>
+    </cs:fontRef>
+    <cs:spPr>
+      <a:ln w="9525" cap="flat" cmpd="sng" algn="ctr">
+        <a:solidFill>
+          <a:schemeClr val="tx1">
+            <a:lumMod val="25000"/>
+            <a:lumOff val="75000"/>
+          </a:schemeClr>
+        </a:solidFill>
+        <a:round/>
+      </a:ln>
+    </cs:spPr>
+    <cs:defRPr sz="900" kern="1200"/>
+  </cs:categoryAxis>
+  <cs:chartArea mods="allowNoFillOverride allowNoLineOverride">
+    <cs:lnRef idx="0"/>
+    <cs:fillRef idx="0"/>
+    <cs:effectRef idx="0"/>
+    <cs:fontRef idx="minor">
+      <a:schemeClr val="tx1"/>
+    </cs:fontRef>
+    <cs:spPr>
+      <a:solidFill>
+        <a:schemeClr val="bg1"/>
+      </a:solidFill>
+      <a:ln w="9525" cap="flat" cmpd="sng" algn="ctr">
+        <a:solidFill>
+          <a:schemeClr val="tx1">
+            <a:lumMod val="15000"/>
+            <a:lumOff val="85000"/>
+          </a:schemeClr>
+        </a:solidFill>
+        <a:round/>
+      </a:ln>
+    </cs:spPr>
+    <cs:defRPr sz="1000" kern="1200"/>
+  </cs:chartArea>
+  <cs:dataLabel>
+    <cs:lnRef idx="0"/>
+    <cs:fillRef idx="0"/>
+    <cs:effectRef idx="0"/>
+    <cs:fontRef idx="minor">
+      <a:schemeClr val="tx1">
+        <a:lumMod val="75000"/>
+        <a:lumOff val="25000"/>
+      </a:schemeClr>
+    </cs:fontRef>
+    <cs:defRPr sz="900" kern="1200"/>
+  </cs:dataLabel>
+  <cs:dataLabelCallout>
+    <cs:lnRef idx="0"/>
+    <cs:fillRef idx="0"/>
+    <cs:effectRef idx="0"/>
+    <cs:fontRef idx="minor">
+      <a:schemeClr val="dk1">
+        <a:lumMod val="65000"/>
+        <a:lumOff val="35000"/>
+      </a:schemeClr>
+    </cs:fontRef>
+    <cs:spPr>
+      <a:solidFill>
+        <a:schemeClr val="lt1"/>
+      </a:solidFill>
+      <a:ln>
+        <a:solidFill>
+          <a:schemeClr val="dk1">
+            <a:lumMod val="25000"/>
+            <a:lumOff val="75000"/>
+          </a:schemeClr>
+        </a:solidFill>
+      </a:ln>
+    </cs:spPr>
+    <cs:defRPr sz="900" kern="1200"/>
+    <cs:bodyPr rot="0" spcFirstLastPara="1" vertOverflow="clip" horzOverflow="clip" vert="horz" wrap="square" lIns="36576" tIns="18288" rIns="36576" bIns="18288" anchor="ctr" anchorCtr="1">
+      <a:spAutoFit/>
+    </cs:bodyPr>
+  </cs:dataLabelCallout>
+  <cs:dataPoint>
+    <cs:lnRef idx="0"/>
+    <cs:fillRef idx="1">
+      <cs:styleClr val="auto"/>
+    </cs:fillRef>
+    <cs:effectRef idx="0"/>
+    <cs:fontRef idx="minor">
+      <a:schemeClr val="tx1"/>
+    </cs:fontRef>
+  </cs:dataPoint>
+  <cs:dataPoint3D>
+    <cs:lnRef idx="0"/>
+    <cs:fillRef idx="1">
+      <cs:styleClr val="auto"/>
+    </cs:fillRef>
+    <cs:effectRef idx="0"/>
+    <cs:fontRef idx="minor">
+      <a:schemeClr val="tx1"/>
+    </cs:fontRef>
+  </cs:dataPoint3D>
+  <cs:dataPointLine>
+    <cs:lnRef idx="0">
+      <cs:styleClr val="auto"/>
+    </cs:lnRef>
+    <cs:fillRef idx="1"/>
+    <cs:effectRef idx="0"/>
+    <cs:fontRef idx="minor">
+      <a:schemeClr val="tx1"/>
+    </cs:fontRef>
+    <cs:spPr>
+      <a:ln w="19050" cap="rnd">
+        <a:solidFill>
+          <a:schemeClr val="phClr"/>
+        </a:solidFill>
+        <a:round/>
+      </a:ln>
+    </cs:spPr>
+  </cs:dataPointLine>
+  <cs:dataPointMarker>
+    <cs:lnRef idx="0">
+      <cs:styleClr val="auto"/>
+    </cs:lnRef>
+    <cs:fillRef idx="1">
+      <cs:styleClr val="auto"/>
+    </cs:fillRef>
+    <cs:effectRef idx="0"/>
+    <cs:fontRef idx="minor">
+      <a:schemeClr val="tx1"/>
+    </cs:fontRef>
+    <cs:spPr>
+      <a:ln w="9525">
+        <a:solidFill>
+          <a:schemeClr val="phClr"/>
+        </a:solidFill>
+      </a:ln>
+    </cs:spPr>
+  </cs:dataPointMarker>
+  <cs:dataPointMarkerLayout symbol="circle" size="5"/>
+  <cs:dataPointWireframe>
+    <cs:lnRef idx="0">
+      <cs:styleClr val="auto"/>
+    </cs:lnRef>
+    <cs:fillRef idx="0"/>
+    <cs:effectRef idx="0"/>
+    <cs:fontRef idx="minor">
+      <a:schemeClr val="dk1"/>
+    </cs:fontRef>
+    <cs:spPr>
+      <a:ln w="9525" cap="rnd">
+        <a:solidFill>
+          <a:schemeClr val="phClr"/>
+        </a:solidFill>
+        <a:round/>
+      </a:ln>
+    </cs:spPr>
+  </cs:dataPointWireframe>
+  <cs:dataTable>
+    <cs:lnRef idx="0"/>
+    <cs:fillRef idx="0"/>
+    <cs:effectRef idx="0"/>
+    <cs:fontRef idx="minor">
+      <a:schemeClr val="tx1">
+        <a:lumMod val="65000"/>
+        <a:lumOff val="35000"/>
+      </a:schemeClr>
+    </cs:fontRef>
+    <cs:spPr>
+      <a:noFill/>
+      <a:ln w="9525" cap="flat" cmpd="sng" algn="ctr">
+        <a:solidFill>
+          <a:schemeClr val="tx1">
+            <a:lumMod val="15000"/>
+            <a:lumOff val="85000"/>
+          </a:schemeClr>
+        </a:solidFill>
+        <a:round/>
+      </a:ln>
+    </cs:spPr>
+    <cs:defRPr sz="900" kern="1200"/>
+  </cs:dataTable>
+  <cs:downBar>
+    <cs:lnRef idx="0"/>
+    <cs:fillRef idx="0"/>
+    <cs:effectRef idx="0"/>
+    <cs:fontRef idx="minor">
+      <a:schemeClr val="tx1"/>
+    </cs:fontRef>
+    <cs:spPr>
+      <a:solidFill>
+        <a:schemeClr val="dk1">
+          <a:lumMod val="75000"/>
+          <a:lumOff val="25000"/>
+        </a:schemeClr>
+      </a:solidFill>
+      <a:ln w="9525" cap="flat" cmpd="sng" algn="ctr">
+        <a:solidFill>
+          <a:schemeClr val="tx1">
+            <a:lumMod val="65000"/>
+            <a:lumOff val="35000"/>
+          </a:schemeClr>
+        </a:solidFill>
+        <a:round/>
+      </a:ln>
+    </cs:spPr>
+  </cs:downBar>
+  <cs:dropLine>
+    <cs:lnRef idx="0"/>
+    <cs:fillRef idx="0"/>
+    <cs:effectRef idx="0"/>
+    <cs:fontRef idx="minor">
+      <a:schemeClr val="tx1"/>
+    </cs:fontRef>
+    <cs:spPr>
+      <a:ln w="9525" cap="flat" cmpd="sng" algn="ctr">
+        <a:solidFill>
+          <a:schemeClr val="tx1">
+            <a:lumMod val="35000"/>
+            <a:lumOff val="65000"/>
+          </a:schemeClr>
+        </a:solidFill>
+        <a:round/>
+      </a:ln>
+    </cs:spPr>
+  </cs:dropLine>
+  <cs:errorBar>
+    <cs:lnRef idx="0"/>
+    <cs:fillRef idx="0"/>
+    <cs:effectRef idx="0"/>
+    <cs:fontRef idx="minor">
+      <a:schemeClr val="tx1"/>
+    </cs:fontRef>
+    <cs:spPr>
+      <a:ln w="9525" cap="flat" cmpd="sng" algn="ctr">
+        <a:solidFill>
+          <a:schemeClr val="tx1">
+            <a:lumMod val="65000"/>
+            <a:lumOff val="35000"/>
+          </a:schemeClr>
+        </a:solidFill>
+        <a:round/>
+      </a:ln>
+    </cs:spPr>
+  </cs:errorBar>
+  <cs:floor>
+    <cs:lnRef idx="0"/>
+    <cs:fillRef idx="0"/>
+    <cs:effectRef idx="0"/>
+    <cs:fontRef idx="minor">
+      <a:schemeClr val="tx1"/>
+    </cs:fontRef>
+    <cs:spPr>
+      <a:noFill/>
+      <a:ln>
+        <a:noFill/>
+      </a:ln>
+    </cs:spPr>
+  </cs:floor>
+  <cs:gridlineMajor>
+    <cs:lnRef idx="0"/>
+    <cs:fillRef idx="0"/>
+    <cs:effectRef idx="0"/>
+    <cs:fontRef idx="minor">
+      <a:schemeClr val="tx1"/>
+    </cs:fontRef>
+    <cs:spPr>
+      <a:ln w="9525" cap="flat" cmpd="sng" algn="ctr">
+        <a:solidFill>
+          <a:schemeClr val="tx1">
+            <a:lumMod val="15000"/>
+            <a:lumOff val="85000"/>
+          </a:schemeClr>
+        </a:solidFill>
+        <a:round/>
+      </a:ln>
+    </cs:spPr>
+  </cs:gridlineMajor>
+  <cs:gridlineMinor>
+    <cs:lnRef idx="0"/>
+    <cs:fillRef idx="0"/>
+    <cs:effectRef idx="0"/>
+    <cs:fontRef idx="minor">
+      <a:schemeClr val="tx1"/>
+    </cs:fontRef>
+    <cs:spPr>
+      <a:ln w="9525" cap="flat" cmpd="sng" algn="ctr">
+        <a:solidFill>
+          <a:schemeClr val="tx1">
+            <a:lumMod val="5000"/>
+            <a:lumOff val="95000"/>
+          </a:schemeClr>
+        </a:solidFill>
+        <a:round/>
+      </a:ln>
+    </cs:spPr>
+  </cs:gridlineMinor>
+  <cs:hiLoLine>
+    <cs:lnRef idx="0"/>
+    <cs:fillRef idx="0"/>
+    <cs:effectRef idx="0"/>
+    <cs:fontRef idx="minor">
+      <a:schemeClr val="tx1"/>
+    </cs:fontRef>
+    <cs:spPr>
+      <a:ln w="9525" cap="flat" cmpd="sng" algn="ctr">
+        <a:solidFill>
+          <a:schemeClr val="tx1">
+            <a:lumMod val="50000"/>
+            <a:lumOff val="50000"/>
+          </a:schemeClr>
+        </a:solidFill>
+        <a:round/>
+      </a:ln>
+    </cs:spPr>
+  </cs:hiLoLine>
+  <cs:leaderLine>
+    <cs:lnRef idx="0"/>
+    <cs:fillRef idx="0"/>
+    <cs:effectRef idx="0"/>
+    <cs:fontRef idx="minor">
+      <a:schemeClr val="tx1"/>
+    </cs:fontRef>
+    <cs:spPr>
+      <a:ln w="9525" cap="flat" cmpd="sng" algn="ctr">
+        <a:solidFill>
+          <a:schemeClr val="tx1">
+            <a:lumMod val="35000"/>
+            <a:lumOff val="65000"/>
+          </a:schemeClr>
+        </a:solidFill>
+        <a:round/>
+      </a:ln>
+    </cs:spPr>
+  </cs:leaderLine>
+  <cs:legend>
+    <cs:lnRef idx="0"/>
+    <cs:fillRef idx="0"/>
+    <cs:effectRef idx="0"/>
+    <cs:fontRef idx="minor">
+      <a:schemeClr val="tx1">
+        <a:lumMod val="65000"/>
+        <a:lumOff val="35000"/>
+      </a:schemeClr>
+    </cs:fontRef>
+    <cs:defRPr sz="900" kern="1200"/>
+  </cs:legend>
+  <cs:plotArea mods="allowNoFillOverride allowNoLineOverride">
+    <cs:lnRef idx="0"/>
+    <cs:fillRef idx="0"/>
+    <cs:effectRef idx="0"/>
+    <cs:fontRef idx="minor">
+      <a:schemeClr val="tx1"/>
+    </cs:fontRef>
+  </cs:plotArea>
+  <cs:plotArea3D mods="allowNoFillOverride allowNoLineOverride">
+    <cs:lnRef idx="0"/>
+    <cs:fillRef idx="0"/>
+    <cs:effectRef idx="0"/>
+    <cs:fontRef idx="minor">
+      <a:schemeClr val="tx1"/>
+    </cs:fontRef>
+  </cs:plotArea3D>
+  <cs:seriesAxis>
+    <cs:lnRef idx="0"/>
+    <cs:fillRef idx="0"/>
+    <cs:effectRef idx="0"/>
+    <cs:fontRef idx="minor">
+      <a:schemeClr val="tx1">
+        <a:lumMod val="65000"/>
+        <a:lumOff val="35000"/>
+      </a:schemeClr>
+    </cs:fontRef>
+    <cs:defRPr sz="900" kern="1200"/>
+  </cs:seriesAxis>
+  <cs:seriesLine>
+    <cs:lnRef idx="0"/>
+    <cs:fillRef idx="0"/>
+    <cs:effectRef idx="0"/>
+    <cs:fontRef idx="minor">
+      <a:schemeClr val="tx1"/>
+    </cs:fontRef>
+    <cs:spPr>
+      <a:ln w="9525" cap="flat" cmpd="sng" algn="ctr">
+        <a:solidFill>
+          <a:schemeClr val="tx1">
+            <a:lumMod val="35000"/>
+            <a:lumOff val="65000"/>
+          </a:schemeClr>
+        </a:solidFill>
+        <a:round/>
+      </a:ln>
+    </cs:spPr>
+  </cs:seriesLine>
+  <cs:title>
+    <cs:lnRef idx="0"/>
+    <cs:fillRef idx="0"/>
+    <cs:effectRef idx="0"/>
+    <cs:fontRef idx="minor">
+      <a:schemeClr val="tx1">
+        <a:lumMod val="65000"/>
+        <a:lumOff val="35000"/>
+      </a:schemeClr>
+    </cs:fontRef>
+    <cs:defRPr sz="1400" b="0" kern="1200" spc="0" baseline="0"/>
+  </cs:title>
+  <cs:trendline>
+    <cs:lnRef idx="0">
+      <cs:styleClr val="auto"/>
+    </cs:lnRef>
+    <cs:fillRef idx="0"/>
+    <cs:effectRef idx="0"/>
+    <cs:fontRef idx="minor">
+      <a:schemeClr val="tx1"/>
+    </cs:fontRef>
+    <cs:spPr>
+      <a:ln w="19050" cap="rnd">
+        <a:solidFill>
+          <a:schemeClr val="phClr"/>
+        </a:solidFill>
+        <a:prstDash val="sysDot"/>
+      </a:ln>
+    </cs:spPr>
+  </cs:trendline>
+  <cs:trendlineLabel>
+    <cs:lnRef idx="0"/>
+    <cs:fillRef idx="0"/>
+    <cs:effectRef idx="0"/>
+    <cs:fontRef idx="minor">
+      <a:schemeClr val="tx1">
+        <a:lumMod val="65000"/>
+        <a:lumOff val="35000"/>
+      </a:schemeClr>
+    </cs:fontRef>
+    <cs:defRPr sz="900" kern="1200"/>
+  </cs:trendlineLabel>
+  <cs:upBar>
+    <cs:lnRef idx="0"/>
+    <cs:fillRef idx="0"/>
+    <cs:effectRef idx="0"/>
+    <cs:fontRef idx="minor">
+      <a:schemeClr val="tx1"/>
+    </cs:fontRef>
+    <cs:spPr>
+      <a:solidFill>
+        <a:schemeClr val="lt1"/>
+      </a:solidFill>
+      <a:ln w="9525" cap="flat" cmpd="sng" algn="ctr">
+        <a:solidFill>
+          <a:schemeClr val="tx1">
+            <a:lumMod val="65000"/>
+            <a:lumOff val="35000"/>
+          </a:schemeClr>
+        </a:solidFill>
+        <a:round/>
+      </a:ln>
+    </cs:spPr>
+  </cs:upBar>
+  <cs:valueAxis>
+    <cs:lnRef idx="0"/>
+    <cs:fillRef idx="0"/>
+    <cs:effectRef idx="0"/>
+    <cs:fontRef idx="minor">
+      <a:schemeClr val="tx1">
+        <a:lumMod val="65000"/>
+        <a:lumOff val="35000"/>
+      </a:schemeClr>
+    </cs:fontRef>
+    <cs:spPr>
+      <a:ln w="9525" cap="flat" cmpd="sng" algn="ctr">
+        <a:solidFill>
+          <a:schemeClr val="tx1">
+            <a:lumMod val="25000"/>
+            <a:lumOff val="75000"/>
+          </a:schemeClr>
+        </a:solidFill>
+        <a:round/>
+      </a:ln>
+    </cs:spPr>
+    <cs:defRPr sz="900" kern="1200"/>
+  </cs:valueAxis>
+  <cs:wall>
+    <cs:lnRef idx="0"/>
+    <cs:fillRef idx="0"/>
+    <cs:effectRef idx="0"/>
+    <cs:fontRef idx="minor">
+      <a:schemeClr val="tx1"/>
+    </cs:fontRef>
+    <cs:spPr>
+      <a:noFill/>
+      <a:ln>
+        <a:noFill/>
+      </a:ln>
+    </cs:spPr>
+  </cs:wall>
+</cs:chartStyle>
+</file>
+
 <file path=word/theme/theme1.xml><?xml version="1.0" encoding="utf-8"?>
 <a:theme xmlns:a="http://schemas.openxmlformats.org/drawingml/2006/main" name="Office Theme">
   <a:themeElements>

</xml_diff>

<commit_message>
Finished Lab5. What I meant to say before is that it is highly qualitative, the data that is there is very simple.
</commit_message>
<xml_diff>
--- a/PHY431/Labs/Lab5-PolarizedLight.docx
+++ b/PHY431/Labs/Lab5-PolarizedLight.docx
@@ -19,7 +19,34 @@
           <w:sz w:val="28"/>
           <w:szCs w:val="28"/>
         </w:rPr>
-        <w:t>Experiment 4: Lens Aberrations</w:t>
+        <w:t xml:space="preserve">Experiment </w:t>
+      </w:r>
+      <w:r>
+        <w:rPr>
+          <w:rFonts w:ascii="Times New Roman" w:hAnsi="Times New Roman" w:cs="Times New Roman"/>
+          <w:b/>
+          <w:sz w:val="28"/>
+          <w:szCs w:val="28"/>
+        </w:rPr>
+        <w:t>5</w:t>
+      </w:r>
+      <w:r>
+        <w:rPr>
+          <w:rFonts w:ascii="Times New Roman" w:hAnsi="Times New Roman" w:cs="Times New Roman"/>
+          <w:b/>
+          <w:sz w:val="28"/>
+          <w:szCs w:val="28"/>
+        </w:rPr>
+        <w:t xml:space="preserve">: </w:t>
+      </w:r>
+      <w:r>
+        <w:rPr>
+          <w:rFonts w:ascii="Times New Roman" w:hAnsi="Times New Roman" w:cs="Times New Roman"/>
+          <w:b/>
+          <w:sz w:val="28"/>
+          <w:szCs w:val="28"/>
+        </w:rPr>
+        <w:t>Polarized Light</w:t>
       </w:r>
     </w:p>
     <w:p>
@@ -45,7 +72,7 @@
           <w:sz w:val="24"/>
           <w:szCs w:val="24"/>
         </w:rPr>
-        <w:t>M. Arielle</w:t>
+        <w:t>J. Priest</w:t>
       </w:r>
     </w:p>
     <w:p>
@@ -71,7 +98,6 @@
       <w:pPr>
         <w:rPr>
           <w:rFonts w:ascii="Times New Roman" w:hAnsi="Times New Roman" w:cs="Times New Roman"/>
-          <w:strike/>
           <w:sz w:val="24"/>
           <w:szCs w:val="24"/>
         </w:rPr>
@@ -79,11 +105,50 @@
       <w:r>
         <w:rPr>
           <w:rFonts w:ascii="Times New Roman" w:hAnsi="Times New Roman" w:cs="Times New Roman"/>
-          <w:strike/>
-          <w:sz w:val="24"/>
-          <w:szCs w:val="24"/>
-        </w:rPr>
-        <w:t>Spherical Aberrations are studied using apertures and colored film. By defining the radial height which light passes through a large diameter lens, focal lengths were found to decrease with increasing heights. The effect of chromatic aberration was observed to be that the focal power of a lens is effectively increased when the wavelength of that light is shorter.</w:t>
+          <w:sz w:val="24"/>
+          <w:szCs w:val="24"/>
+        </w:rPr>
+        <w:t xml:space="preserve">The polarization of light is studied using </w:t>
+      </w:r>
+      <w:r>
+        <w:rPr>
+          <w:rFonts w:ascii="Times New Roman" w:hAnsi="Times New Roman" w:cs="Times New Roman"/>
+          <w:sz w:val="24"/>
+          <w:szCs w:val="24"/>
+        </w:rPr>
+        <w:t xml:space="preserve">combinations of </w:t>
+      </w:r>
+      <w:r>
+        <w:rPr>
+          <w:rFonts w:ascii="Times New Roman" w:hAnsi="Times New Roman" w:cs="Times New Roman"/>
+          <w:sz w:val="24"/>
+          <w:szCs w:val="24"/>
+        </w:rPr>
+        <w:t>linear polarizing films, reflective surfaces, a</w:t>
+      </w:r>
+      <w:r>
+        <w:rPr>
+          <w:rFonts w:ascii="Times New Roman" w:hAnsi="Times New Roman" w:cs="Times New Roman"/>
+          <w:sz w:val="24"/>
+          <w:szCs w:val="24"/>
+        </w:rPr>
+        <w:t>nd a</w:t>
+      </w:r>
+      <w:r>
+        <w:rPr>
+          <w:rFonts w:ascii="Times New Roman" w:hAnsi="Times New Roman" w:cs="Times New Roman"/>
+          <w:sz w:val="24"/>
+          <w:szCs w:val="24"/>
+        </w:rPr>
+        <w:t xml:space="preserve"> quarter wave </w:t>
+      </w:r>
+      <w:r>
+        <w:rPr>
+          <w:rFonts w:ascii="Times New Roman" w:hAnsi="Times New Roman" w:cs="Times New Roman"/>
+          <w:sz w:val="24"/>
+          <w:szCs w:val="24"/>
+        </w:rPr>
+        <w:t>plate. To get quantitative data, a power meter is used to measure the amount of light being transmitted through a system. It’s found that reflected light is polarized in a plane along the traveling ray of light but perpendicular to the plane made by the incoming, refracted and reflected rays. When the orientation of incoming light is perpendicular to that of the polarized filter, light does not pass but using another filter in between can negate that effect. Quarter wave plates can be used to take polarized light and make it circularly rotate.</w:t>
       </w:r>
     </w:p>
     <w:p>
@@ -836,23 +901,7 @@
           <w:sz w:val="24"/>
           <w:szCs w:val="24"/>
         </w:rPr>
-        <w:t>diode laser light source was then studied to determine if it was polarized. The laser, a polarizer, and a power measuring device were attached to clamps and optically aligned by securing their clamps to a long metal rail system in the lab. The power measuring device appeared to be a flat surface and likely utilizes something like a photomultiplier tube with some interface on the back end which generates charge that gets read out as a current. This current is converted to a value for power by a Newport Digit</w:t>
-      </w:r>
-      <w:r>
-        <w:rPr>
-          <w:rFonts w:ascii="Times New Roman" w:eastAsiaTheme="minorEastAsia" w:hAnsi="Times New Roman" w:cs="Times New Roman"/>
-          <w:sz w:val="24"/>
-          <w:szCs w:val="24"/>
-        </w:rPr>
-        <w:t>al P</w:t>
-      </w:r>
-      <w:r>
-        <w:rPr>
-          <w:rFonts w:ascii="Times New Roman" w:eastAsiaTheme="minorEastAsia" w:hAnsi="Times New Roman" w:cs="Times New Roman"/>
-          <w:sz w:val="24"/>
-          <w:szCs w:val="24"/>
-        </w:rPr>
-        <w:t>ower Meter 815 Series. By rotating the polarizing film, one can study the polarization of incoming light.</w:t>
+        <w:t>diode laser light source was then studied to determine if it was polarized. The laser, a polarizer, and a power measuring device were attached to clamps and optically aligned by securing their clamps to a long metal rail system in the lab. The power measuring device appeared to be a flat surface and likely utilizes something like a photomultiplier tube with some interface on the back end which generates charge that gets read out as a current. This current is converted to a value for power by a Newport Digital Power Meter 815 Series. By rotating the polarizing film, one can study the polarization of incoming light.</w:t>
       </w:r>
     </w:p>
     <w:p>
@@ -869,6 +918,7 @@
           <w:sz w:val="24"/>
           <w:szCs w:val="24"/>
         </w:rPr>
+        <w:lastRenderedPageBreak/>
         <w:t xml:space="preserve">A quarter wave plate is a special type of filter, instead of blocking non-aligned components of incoming light, it selectively </w:t>
       </w:r>
       <w:r>
@@ -2216,7 +2266,16 @@
           <w:sz w:val="24"/>
           <w:szCs w:val="24"/>
         </w:rPr>
-        <w:t>. There also appeared to be a capacitive effect in the signal where, with no changes to the system, the power read back would increase for some time in the order of 2 minutes before rapidly decreasing to the initially read value. Effort was made to take our measurements at consistent time periods after having adjusted any system parameter.</w:t>
+        <w:t xml:space="preserve">. There also appeared to be a capacitive effect in the signal where, with no changes to the system, the power read back would increase for some time in the order of 2 minutes before </w:t>
+      </w:r>
+      <w:r>
+        <w:rPr>
+          <w:rFonts w:ascii="Times New Roman" w:eastAsiaTheme="minorEastAsia" w:hAnsi="Times New Roman" w:cs="Times New Roman"/>
+          <w:sz w:val="24"/>
+          <w:szCs w:val="24"/>
+        </w:rPr>
+        <w:lastRenderedPageBreak/>
+        <w:t>rapidly decreasing to the initially read value. Effort was made to take our measurements at consistent time periods after having adjusted any system parameter.</w:t>
       </w:r>
     </w:p>
     <w:p>
@@ -2310,7 +2369,6 @@
                 <w:rFonts w:ascii="Calibri" w:eastAsia="Times New Roman" w:hAnsi="Calibri" w:cs="Times New Roman"/>
                 <w:color w:val="000000"/>
               </w:rPr>
-              <w:lastRenderedPageBreak/>
               <w:t>Angle</w:t>
             </w:r>
           </w:p>
@@ -3743,9 +3801,17 @@
           <w:noProof/>
         </w:rPr>
         <w:drawing>
-          <wp:inline distT="0" distB="0" distL="0" distR="0" wp14:anchorId="4EA9FDF8" wp14:editId="6D0EB583">
+          <wp:anchor distT="0" distB="0" distL="114300" distR="114300" simplePos="0" relativeHeight="251658240" behindDoc="0" locked="0" layoutInCell="1" allowOverlap="1">
+            <wp:simplePos x="914400" y="4057650"/>
+            <wp:positionH relativeFrom="column">
+              <wp:align>left</wp:align>
+            </wp:positionH>
+            <wp:positionV relativeFrom="paragraph">
+              <wp:align>top</wp:align>
+            </wp:positionV>
             <wp:extent cx="4572000" cy="2743200"/>
             <wp:effectExtent l="0" t="0" r="0" b="0"/>
+            <wp:wrapSquare wrapText="bothSides"/>
             <wp:docPr id="1" name="Chart 1">
               <a:extLst xmlns:a="http://schemas.openxmlformats.org/drawingml/2006/main">
                 <a:ext uri="{FF2B5EF4-FFF2-40B4-BE49-F238E27FC236}">
@@ -3759,7 +3825,7 @@
                 <c:chart xmlns:c="http://schemas.openxmlformats.org/drawingml/2006/chart" xmlns:r="http://schemas.openxmlformats.org/officeDocument/2006/relationships" r:id="rId5"/>
               </a:graphicData>
             </a:graphic>
-          </wp:inline>
+          </wp:anchor>
         </w:drawing>
       </w:r>
     </w:p>
@@ -3771,14 +3837,6 @@
           <w:szCs w:val="24"/>
         </w:rPr>
       </w:pPr>
-      <w:r>
-        <w:rPr>
-          <w:rFonts w:ascii="Times New Roman" w:hAnsi="Times New Roman" w:cs="Times New Roman"/>
-          <w:sz w:val="24"/>
-          <w:szCs w:val="24"/>
-        </w:rPr>
-        <w:t>This is quite nice, and if you were to remove the background, the function approaches zero, meaning that the theory of rejecting all light with orthogonally oriented polarizations can be observed. Something else that’s good to see is that this cosine squared function matches with the equation of intensity seen in the introduction.</w:t>
-      </w:r>
     </w:p>
     <w:p>
       <w:pPr>
@@ -3788,76 +3846,6 @@
           <w:szCs w:val="24"/>
         </w:rPr>
       </w:pPr>
-      <w:r>
-        <w:rPr>
-          <w:rFonts w:ascii="Times New Roman" w:hAnsi="Times New Roman" w:cs="Times New Roman"/>
-          <w:sz w:val="24"/>
-          <w:szCs w:val="24"/>
-        </w:rPr>
-        <w:t xml:space="preserve">A quarter wave plate and a second polarizer are </w:t>
-      </w:r>
-      <w:r>
-        <w:rPr>
-          <w:rFonts w:ascii="Times New Roman" w:hAnsi="Times New Roman" w:cs="Times New Roman"/>
-          <w:sz w:val="24"/>
-          <w:szCs w:val="24"/>
-        </w:rPr>
-        <w:t xml:space="preserve">then introduced for analysis of the effect of the plate. The first polarizer was put into place and rotated until the highest power could be read on the meter, then a second polarizer was put into place and rotated until the least light was transmitted. In this way, the difference in orientation of the two is known to be 90 degrees. Now a quarter wave plate is placed between the two polarizers and rotated until rotationally positioned in a way to produce minimum and maximum power readings at the exit of the second polarizer. These angles were read out from tick marks on the outside of the quarter wave plate holder, and were found to be between -6 to -10 degrees for a minimum power of 0.01 x 10 </w:t>
-      </w:r>
-      <w:proofErr w:type="spellStart"/>
-      <w:r>
-        <w:rPr>
-          <w:rFonts w:ascii="Times New Roman" w:hAnsi="Times New Roman" w:cs="Times New Roman"/>
-          <w:sz w:val="24"/>
-          <w:szCs w:val="24"/>
-        </w:rPr>
-        <w:t>uW</w:t>
-      </w:r>
-      <w:proofErr w:type="spellEnd"/>
-      <w:r>
-        <w:rPr>
-          <w:rFonts w:ascii="Times New Roman" w:hAnsi="Times New Roman" w:cs="Times New Roman"/>
-          <w:sz w:val="24"/>
-          <w:szCs w:val="24"/>
-        </w:rPr>
-        <w:t xml:space="preserve">, and between 34 and 40 degrees for a maximum power of 0.4 x 10 </w:t>
-      </w:r>
-      <w:proofErr w:type="spellStart"/>
-      <w:r>
-        <w:rPr>
-          <w:rFonts w:ascii="Times New Roman" w:hAnsi="Times New Roman" w:cs="Times New Roman"/>
-          <w:sz w:val="24"/>
-          <w:szCs w:val="24"/>
-        </w:rPr>
-        <w:t>uW</w:t>
-      </w:r>
-      <w:proofErr w:type="spellEnd"/>
-      <w:r>
-        <w:rPr>
-          <w:rFonts w:ascii="Times New Roman" w:hAnsi="Times New Roman" w:cs="Times New Roman"/>
-          <w:sz w:val="24"/>
-          <w:szCs w:val="24"/>
-        </w:rPr>
-        <w:t xml:space="preserve">. Taking the average of angles for each point returns about -8 and 37 degrees for the minimum and </w:t>
-      </w:r>
-      <w:proofErr w:type="spellStart"/>
-      <w:r>
-        <w:rPr>
-          <w:rFonts w:ascii="Times New Roman" w:hAnsi="Times New Roman" w:cs="Times New Roman"/>
-          <w:sz w:val="24"/>
-          <w:szCs w:val="24"/>
-        </w:rPr>
-        <w:t>maximimum</w:t>
-      </w:r>
-      <w:proofErr w:type="spellEnd"/>
-      <w:r>
-        <w:rPr>
-          <w:rFonts w:ascii="Times New Roman" w:hAnsi="Times New Roman" w:cs="Times New Roman"/>
-          <w:sz w:val="24"/>
-          <w:szCs w:val="24"/>
-        </w:rPr>
-        <w:t xml:space="preserve"> points of transmission, the difference of which is about 45 degrees. This result is again very nice as it fits our theory from the introduction. An angle of 45 degrees results in a maximum for our intensity function after a quarter wave plate. Overall the system decreases the intensity by 36%.</w:t>
-      </w:r>
     </w:p>
     <w:p>
       <w:pPr>
@@ -3867,128 +3855,33 @@
           <w:szCs w:val="24"/>
         </w:rPr>
       </w:pPr>
-      <w:r>
-        <w:rPr>
-          <w:rFonts w:ascii="Times New Roman" w:hAnsi="Times New Roman" w:cs="Times New Roman"/>
-          <w:sz w:val="24"/>
-          <w:szCs w:val="24"/>
-        </w:rPr>
-        <w:lastRenderedPageBreak/>
-        <w:t xml:space="preserve">It’s likely that our eyes have a higher resolution when using a lamp than the power meter does when using a laser, but this wasn’t tested in the lab. </w:t>
-      </w:r>
-      <w:r>
-        <w:rPr>
-          <w:rFonts w:ascii="Times New Roman" w:hAnsi="Times New Roman" w:cs="Times New Roman"/>
-          <w:sz w:val="24"/>
-          <w:szCs w:val="24"/>
-        </w:rPr>
-        <w:t>What would have been interesting is to maintain the orientation of the last polarizer and instead slide it along the optical axis in very small increments. What’s likely to have been observed is that a maximum could be found, as the vector is then rotating, it’s polarization is time dependent and will be aligned in a single direction at distances separated by integer wavelengths. In the same token, there should then also be an orientation of the second polarizer which transmits all of the wave through the system.</w:t>
-      </w:r>
     </w:p>
     <w:p>
       <w:pPr>
         <w:rPr>
-          <w:rFonts w:ascii="Times New Roman" w:eastAsiaTheme="minorEastAsia" w:hAnsi="Times New Roman" w:cs="Times New Roman"/>
+          <w:rFonts w:ascii="Times New Roman" w:hAnsi="Times New Roman" w:cs="Times New Roman"/>
           <w:sz w:val="24"/>
           <w:szCs w:val="24"/>
         </w:rPr>
       </w:pPr>
-      <w:r>
-        <w:rPr>
-          <w:rFonts w:ascii="Times New Roman" w:hAnsi="Times New Roman" w:cs="Times New Roman"/>
-          <w:b/>
-          <w:sz w:val="24"/>
-          <w:szCs w:val="24"/>
-        </w:rPr>
-        <w:t>Conclusion</w:t>
-      </w:r>
     </w:p>
     <w:p>
       <w:pPr>
         <w:rPr>
           <w:rFonts w:ascii="Times New Roman" w:hAnsi="Times New Roman" w:cs="Times New Roman"/>
-          <w:strike/>
           <w:sz w:val="24"/>
           <w:szCs w:val="24"/>
         </w:rPr>
       </w:pPr>
-      <w:r>
-        <w:rPr>
-          <w:rFonts w:ascii="Times New Roman" w:hAnsi="Times New Roman" w:cs="Times New Roman"/>
-          <w:strike/>
-          <w:sz w:val="24"/>
-          <w:szCs w:val="24"/>
-        </w:rPr>
-        <w:t>The parabolical longitudinal shift in focal lengths was seen to be negative when light passed through increasing radial displacements of the lens. The fit of the data was very good with R-Squared values of 0.9941 when the planar side of the lens faced the object, and 0.9983 for when the lenses’ orientation was reversed. However, the fitting parameters seemed to be a factor of 1000 off from t</w:t>
-      </w:r>
-      <w:bookmarkStart w:id="0" w:name="_GoBack"/>
-      <w:bookmarkEnd w:id="0"/>
-      <w:r>
-        <w:rPr>
-          <w:rFonts w:ascii="Times New Roman" w:hAnsi="Times New Roman" w:cs="Times New Roman"/>
-          <w:strike/>
-          <w:sz w:val="24"/>
-          <w:szCs w:val="24"/>
-        </w:rPr>
-        <w:t xml:space="preserve">he calculated value of S, where the second order factor of the fit was -0.0015 and S was </w:t>
-      </w:r>
-      <w:r>
-        <w:rPr>
-          <w:rFonts w:ascii="Times New Roman" w:hAnsi="Times New Roman" w:cs="Times New Roman"/>
-          <w:strike/>
-          <w:sz w:val="24"/>
-          <w:szCs w:val="24"/>
-        </w:rPr>
-        <w:t>about -1.6. It’s curious that the value for S was found to change between each change in height h.</w:t>
-      </w:r>
     </w:p>
     <w:p>
       <w:pPr>
         <w:rPr>
           <w:rFonts w:ascii="Times New Roman" w:hAnsi="Times New Roman" w:cs="Times New Roman"/>
-          <w:strike/>
           <w:sz w:val="24"/>
           <w:szCs w:val="24"/>
         </w:rPr>
       </w:pPr>
-      <w:r>
-        <w:rPr>
-          <w:rFonts w:ascii="Times New Roman" w:hAnsi="Times New Roman" w:cs="Times New Roman"/>
-          <w:strike/>
-          <w:sz w:val="24"/>
-          <w:szCs w:val="24"/>
-        </w:rPr>
-        <w:t>A linear shift of the same sign was seen when decreasing the wavelength of light that passed through the lens.</w:t>
-      </w:r>
-      <w:r>
-        <w:rPr>
-          <w:rFonts w:ascii="Times New Roman" w:hAnsi="Times New Roman" w:cs="Times New Roman"/>
-          <w:strike/>
-          <w:sz w:val="24"/>
-          <w:szCs w:val="24"/>
-        </w:rPr>
-        <w:t xml:space="preserve"> The fit of this data was poor relative to the other fits in this lab with an R-Squared value of 0.8492. One factor likely plays a large roll in this error: the aperture used was very small and at the center of the lens, this means that the angle at which the focused light met with the optical axis is very small and meaning the change in clarity for the image with longitudinal shifts of the screen was also very small. However, the inverse slope of the fit (0.164) would match very nicely with the radii of curvature calculated from measurements made with the </w:t>
-      </w:r>
-      <w:proofErr w:type="spellStart"/>
-      <w:r>
-        <w:rPr>
-          <w:rFonts w:ascii="Times New Roman" w:hAnsi="Times New Roman" w:cs="Times New Roman"/>
-          <w:strike/>
-          <w:sz w:val="24"/>
-          <w:szCs w:val="24"/>
-        </w:rPr>
-        <w:t>spherometer</w:t>
-      </w:r>
-      <w:proofErr w:type="spellEnd"/>
-      <w:r>
-        <w:rPr>
-          <w:rFonts w:ascii="Times New Roman" w:hAnsi="Times New Roman" w:cs="Times New Roman"/>
-          <w:strike/>
-          <w:sz w:val="24"/>
-          <w:szCs w:val="24"/>
-        </w:rPr>
-        <w:t xml:space="preserve"> (16.3cm).</w:t>
-      </w:r>
     </w:p>
     <w:p>
       <w:pPr>
@@ -3998,6 +3891,243 @@
           <w:szCs w:val="24"/>
         </w:rPr>
       </w:pPr>
+    </w:p>
+    <w:p>
+      <w:pPr>
+        <w:ind w:firstLine="720"/>
+        <w:rPr>
+          <w:rFonts w:ascii="Times New Roman" w:hAnsi="Times New Roman" w:cs="Times New Roman"/>
+          <w:sz w:val="24"/>
+          <w:szCs w:val="24"/>
+        </w:rPr>
+      </w:pPr>
+      <w:r>
+        <w:rPr>
+          <w:rFonts w:ascii="Times New Roman" w:hAnsi="Times New Roman" w:cs="Times New Roman"/>
+          <w:sz w:val="24"/>
+          <w:szCs w:val="24"/>
+        </w:rPr>
+        <w:br w:type="textWrapping" w:clear="all"/>
+      </w:r>
+    </w:p>
+    <w:p>
+      <w:pPr>
+        <w:rPr>
+          <w:rFonts w:ascii="Times New Roman" w:hAnsi="Times New Roman" w:cs="Times New Roman"/>
+          <w:sz w:val="24"/>
+          <w:szCs w:val="24"/>
+        </w:rPr>
+      </w:pPr>
+      <w:r>
+        <w:rPr>
+          <w:rFonts w:ascii="Times New Roman" w:hAnsi="Times New Roman" w:cs="Times New Roman"/>
+          <w:sz w:val="24"/>
+          <w:szCs w:val="24"/>
+        </w:rPr>
+        <w:t>This is quite nice, and if you were to remove the background, the function approaches zero, meaning that the theory of rejecting all light with orthogonally oriented polarizations can be observed. Something else that’s good to see is that this cosine squared function matches with the equation of intensity seen in the introduction.</w:t>
+      </w:r>
+    </w:p>
+    <w:p>
+      <w:pPr>
+        <w:rPr>
+          <w:rFonts w:ascii="Times New Roman" w:hAnsi="Times New Roman" w:cs="Times New Roman"/>
+          <w:sz w:val="24"/>
+          <w:szCs w:val="24"/>
+        </w:rPr>
+      </w:pPr>
+      <w:r>
+        <w:rPr>
+          <w:rFonts w:ascii="Times New Roman" w:hAnsi="Times New Roman" w:cs="Times New Roman"/>
+          <w:sz w:val="24"/>
+          <w:szCs w:val="24"/>
+        </w:rPr>
+        <w:t xml:space="preserve">A quarter wave plate and a second polarizer are </w:t>
+      </w:r>
+      <w:r>
+        <w:rPr>
+          <w:rFonts w:ascii="Times New Roman" w:hAnsi="Times New Roman" w:cs="Times New Roman"/>
+          <w:sz w:val="24"/>
+          <w:szCs w:val="24"/>
+        </w:rPr>
+        <w:t xml:space="preserve">then introduced for analysis of the effect of the plate. The first polarizer was put into place and rotated until the highest power could be read on the meter, then a second polarizer was put into place and rotated until the least light was transmitted. In this way, the difference in orientation of the two is known to be 90 degrees. Now a quarter wave plate is placed between the two polarizers and rotated until rotationally positioned in a way to produce minimum and maximum power readings at the exit of the second polarizer. </w:t>
+      </w:r>
+      <w:r>
+        <w:rPr>
+          <w:rFonts w:ascii="Times New Roman" w:hAnsi="Times New Roman" w:cs="Times New Roman"/>
+          <w:sz w:val="24"/>
+          <w:szCs w:val="24"/>
+        </w:rPr>
+        <w:lastRenderedPageBreak/>
+        <w:t xml:space="preserve">These angles were read out from tick marks on the outside of the quarter wave plate holder, and were found to be between -6 to -10 degrees for a minimum power of 0.01 x 10 </w:t>
+      </w:r>
+      <w:proofErr w:type="spellStart"/>
+      <w:r>
+        <w:rPr>
+          <w:rFonts w:ascii="Times New Roman" w:hAnsi="Times New Roman" w:cs="Times New Roman"/>
+          <w:sz w:val="24"/>
+          <w:szCs w:val="24"/>
+        </w:rPr>
+        <w:t>uW</w:t>
+      </w:r>
+      <w:proofErr w:type="spellEnd"/>
+      <w:r>
+        <w:rPr>
+          <w:rFonts w:ascii="Times New Roman" w:hAnsi="Times New Roman" w:cs="Times New Roman"/>
+          <w:sz w:val="24"/>
+          <w:szCs w:val="24"/>
+        </w:rPr>
+        <w:t xml:space="preserve">, and between 34 and 40 degrees for a maximum power of 0.4 x 10 </w:t>
+      </w:r>
+      <w:proofErr w:type="spellStart"/>
+      <w:r>
+        <w:rPr>
+          <w:rFonts w:ascii="Times New Roman" w:hAnsi="Times New Roman" w:cs="Times New Roman"/>
+          <w:sz w:val="24"/>
+          <w:szCs w:val="24"/>
+        </w:rPr>
+        <w:t>uW</w:t>
+      </w:r>
+      <w:proofErr w:type="spellEnd"/>
+      <w:r>
+        <w:rPr>
+          <w:rFonts w:ascii="Times New Roman" w:hAnsi="Times New Roman" w:cs="Times New Roman"/>
+          <w:sz w:val="24"/>
+          <w:szCs w:val="24"/>
+        </w:rPr>
+        <w:t xml:space="preserve">. Taking the average of angles for each point returns about -8 and 37 degrees for the minimum and </w:t>
+      </w:r>
+      <w:proofErr w:type="spellStart"/>
+      <w:r>
+        <w:rPr>
+          <w:rFonts w:ascii="Times New Roman" w:hAnsi="Times New Roman" w:cs="Times New Roman"/>
+          <w:sz w:val="24"/>
+          <w:szCs w:val="24"/>
+        </w:rPr>
+        <w:t>maximimum</w:t>
+      </w:r>
+      <w:proofErr w:type="spellEnd"/>
+      <w:r>
+        <w:rPr>
+          <w:rFonts w:ascii="Times New Roman" w:hAnsi="Times New Roman" w:cs="Times New Roman"/>
+          <w:sz w:val="24"/>
+          <w:szCs w:val="24"/>
+        </w:rPr>
+        <w:t xml:space="preserve"> points of transmission, the difference of which is about 45 degrees. This result is again very nice as it fits our theory from the introduction. An angle of 45 degrees results in a maximum for our intensity function after a quarter wave plate. Overall the system decreases the intensity by 36%.</w:t>
+      </w:r>
+    </w:p>
+    <w:p>
+      <w:pPr>
+        <w:rPr>
+          <w:rFonts w:ascii="Times New Roman" w:hAnsi="Times New Roman" w:cs="Times New Roman"/>
+          <w:sz w:val="24"/>
+          <w:szCs w:val="24"/>
+        </w:rPr>
+      </w:pPr>
+      <w:r>
+        <w:rPr>
+          <w:rFonts w:ascii="Times New Roman" w:hAnsi="Times New Roman" w:cs="Times New Roman"/>
+          <w:sz w:val="24"/>
+          <w:szCs w:val="24"/>
+        </w:rPr>
+        <w:t xml:space="preserve">It’s likely that our eyes have a higher resolution when using a lamp than the power meter does when using a laser, but this wasn’t tested in the lab. </w:t>
+      </w:r>
+      <w:r>
+        <w:rPr>
+          <w:rFonts w:ascii="Times New Roman" w:hAnsi="Times New Roman" w:cs="Times New Roman"/>
+          <w:sz w:val="24"/>
+          <w:szCs w:val="24"/>
+        </w:rPr>
+        <w:t>What would have been interesting is to maintain the orientation of the last polarizer and instead slide it along the optical axis in very small increments. What’s likely to have been observed is that a maximum could be found, as the vector is then rotating, it’s polarization is time dependent and will be aligned in a single direction at distances separated by integer wavelengths. In the same token, there should then also be an orientation of the second polarizer which transmits all of the wave through the system.</w:t>
+      </w:r>
+    </w:p>
+    <w:p>
+      <w:pPr>
+        <w:rPr>
+          <w:rFonts w:ascii="Times New Roman" w:eastAsiaTheme="minorEastAsia" w:hAnsi="Times New Roman" w:cs="Times New Roman"/>
+          <w:sz w:val="24"/>
+          <w:szCs w:val="24"/>
+        </w:rPr>
+      </w:pPr>
+      <w:r>
+        <w:rPr>
+          <w:rFonts w:ascii="Times New Roman" w:hAnsi="Times New Roman" w:cs="Times New Roman"/>
+          <w:b/>
+          <w:sz w:val="24"/>
+          <w:szCs w:val="24"/>
+        </w:rPr>
+        <w:t>Conclusion</w:t>
+      </w:r>
+    </w:p>
+    <w:p>
+      <w:pPr>
+        <w:rPr>
+          <w:rFonts w:ascii="Times New Roman" w:hAnsi="Times New Roman" w:cs="Times New Roman"/>
+          <w:sz w:val="24"/>
+          <w:szCs w:val="24"/>
+        </w:rPr>
+      </w:pPr>
+      <w:r>
+        <w:rPr>
+          <w:rFonts w:ascii="Times New Roman" w:hAnsi="Times New Roman" w:cs="Times New Roman"/>
+          <w:sz w:val="24"/>
+          <w:szCs w:val="24"/>
+        </w:rPr>
+        <w:t>Reflected light off a surface has an angle at which it gets perfectly polarized. This effect was observed when viewing the reflection through a polarizing film and rotating it. Full cancellation of the light could be observed to happen 90 degrees from the angle of maximum transmission.</w:t>
+      </w:r>
+    </w:p>
+    <w:p>
+      <w:pPr>
+        <w:rPr>
+          <w:rFonts w:ascii="Times New Roman" w:hAnsi="Times New Roman" w:cs="Times New Roman"/>
+          <w:sz w:val="24"/>
+          <w:szCs w:val="24"/>
+        </w:rPr>
+      </w:pPr>
+      <w:r>
+        <w:rPr>
+          <w:rFonts w:ascii="Times New Roman" w:hAnsi="Times New Roman" w:cs="Times New Roman"/>
+          <w:sz w:val="24"/>
+          <w:szCs w:val="24"/>
+        </w:rPr>
+        <w:t>Light emitted from a laser in the lab was found to be polarized by using the same method as with the reflected light but using a meter which detected the lights power at the exit of the system. A plot of the data matched as well as could be expected to the theoretical equation with an R Squared value of 0.9972.</w:t>
+      </w:r>
+    </w:p>
+    <w:p>
+      <w:pPr>
+        <w:rPr>
+          <w:rFonts w:ascii="Times New Roman" w:hAnsi="Times New Roman" w:cs="Times New Roman"/>
+          <w:sz w:val="24"/>
+          <w:szCs w:val="24"/>
+        </w:rPr>
+      </w:pPr>
+      <w:r>
+        <w:rPr>
+          <w:rFonts w:ascii="Times New Roman" w:hAnsi="Times New Roman" w:cs="Times New Roman"/>
+          <w:sz w:val="24"/>
+          <w:szCs w:val="24"/>
+        </w:rPr>
+        <w:t xml:space="preserve">Just as orienting a polarizer perpendicular with an incoming wave will block all the light, this is assured with two polarizing films oriented at angles orthogonal to each other. Though some light can be expected to pass through when placing a third polarizer in-between, all light can be passed through the second when using a quarter wave plate as </w:t>
+      </w:r>
+      <w:proofErr w:type="spellStart"/>
+      <w:r>
+        <w:rPr>
+          <w:rFonts w:ascii="Times New Roman" w:hAnsi="Times New Roman" w:cs="Times New Roman"/>
+          <w:sz w:val="24"/>
+          <w:szCs w:val="24"/>
+        </w:rPr>
+        <w:t>it’s</w:t>
+      </w:r>
+      <w:proofErr w:type="spellEnd"/>
+      <w:r>
+        <w:rPr>
+          <w:rFonts w:ascii="Times New Roman" w:hAnsi="Times New Roman" w:cs="Times New Roman"/>
+          <w:sz w:val="24"/>
+          <w:szCs w:val="24"/>
+        </w:rPr>
+        <w:t xml:space="preserve"> effect is to circularly polarize the light. The maximum field amplitude of such light will reoccur at locations separated distances of integer wavelength.</w:t>
+      </w:r>
+      <w:bookmarkStart w:id="0" w:name="_GoBack"/>
+      <w:bookmarkEnd w:id="0"/>
     </w:p>
     <w:sectPr>
       <w:pgSz w:w="12240" w:h="15840"/>

</xml_diff>